<commit_message>
update Plano de Gerenciamento das comunicacoes
Update data
</commit_message>
<xml_diff>
--- a/Planejamento/Planos/Plano de Gerenciamento das Comunicações.docx
+++ b/Planejamento/Planos/Plano de Gerenciamento das Comunicações.docx
@@ -1,6 +1,6 @@
 
 <file path=word/document.xml><?xml version="1.0" encoding="utf-8"?>
-<w:document xmlns:wpc="http://schemas.microsoft.com/office/word/2010/wordprocessingCanvas" xmlns:mc="http://schemas.openxmlformats.org/markup-compatibility/2006" xmlns:o="urn:schemas-microsoft-com:office:office" xmlns:r="http://schemas.openxmlformats.org/officeDocument/2006/relationships" xmlns:m="http://schemas.openxmlformats.org/officeDocument/2006/math" xmlns:v="urn:schemas-microsoft-com:vml" xmlns:wp14="http://schemas.microsoft.com/office/word/2010/wordprocessingDrawing" xmlns:wp="http://schemas.openxmlformats.org/drawingml/2006/wordprocessingDrawing" xmlns:w10="urn:schemas-microsoft-com:office:word" xmlns:w="http://schemas.openxmlformats.org/wordprocessingml/2006/main" xmlns:w14="http://schemas.microsoft.com/office/word/2010/wordml" xmlns:w15="http://schemas.microsoft.com/office/word/2012/wordml" xmlns:wpg="http://schemas.microsoft.com/office/word/2010/wordprocessingGroup" xmlns:wpi="http://schemas.microsoft.com/office/word/2010/wordprocessingInk" xmlns:wne="http://schemas.microsoft.com/office/word/2006/wordml" xmlns:wps="http://schemas.microsoft.com/office/word/2010/wordprocessingShape" mc:Ignorable="w14 w15 wp14">
+<w:document xmlns:wpc="http://schemas.microsoft.com/office/word/2010/wordprocessingCanvas" xmlns:cx="http://schemas.microsoft.com/office/drawing/2014/chartex" xmlns:cx1="http://schemas.microsoft.com/office/drawing/2015/9/8/chartex" xmlns:cx2="http://schemas.microsoft.com/office/drawing/2015/10/21/chartex" xmlns:cx3="http://schemas.microsoft.com/office/drawing/2016/5/9/chartex" xmlns:cx4="http://schemas.microsoft.com/office/drawing/2016/5/10/chartex" xmlns:cx5="http://schemas.microsoft.com/office/drawing/2016/5/11/chartex" xmlns:cx6="http://schemas.microsoft.com/office/drawing/2016/5/12/chartex" xmlns:cx7="http://schemas.microsoft.com/office/drawing/2016/5/13/chartex" xmlns:cx8="http://schemas.microsoft.com/office/drawing/2016/5/14/chartex" xmlns:mc="http://schemas.openxmlformats.org/markup-compatibility/2006" xmlns:aink="http://schemas.microsoft.com/office/drawing/2016/ink" xmlns:o="urn:schemas-microsoft-com:office:office" xmlns:r="http://schemas.openxmlformats.org/officeDocument/2006/relationships" xmlns:m="http://schemas.openxmlformats.org/officeDocument/2006/math" xmlns:v="urn:schemas-microsoft-com:vml" xmlns:wp14="http://schemas.microsoft.com/office/word/2010/wordprocessingDrawing" xmlns:wp="http://schemas.openxmlformats.org/drawingml/2006/wordprocessingDrawing" xmlns:w10="urn:schemas-microsoft-com:office:word" xmlns:w="http://schemas.openxmlformats.org/wordprocessingml/2006/main" xmlns:w14="http://schemas.microsoft.com/office/word/2010/wordml" xmlns:w15="http://schemas.microsoft.com/office/word/2012/wordml" xmlns:w16se="http://schemas.microsoft.com/office/word/2015/wordml/symex" xmlns:wpg="http://schemas.microsoft.com/office/word/2010/wordprocessingGroup" xmlns:wpi="http://schemas.microsoft.com/office/word/2010/wordprocessingInk" xmlns:wne="http://schemas.microsoft.com/office/word/2006/wordml" xmlns:wps="http://schemas.microsoft.com/office/word/2010/wordprocessingShape" mc:Ignorable="w14 w15 w16se wp14">
   <w:body>
     <w:p/>
     <w:tbl>
@@ -156,6 +156,9 @@
             <w:pPr>
               <w:pStyle w:val="Verses"/>
             </w:pPr>
+            <w:r>
+              <w:t>0.1</w:t>
+            </w:r>
           </w:p>
         </w:tc>
         <w:tc>
@@ -167,6 +170,9 @@
             <w:pPr>
               <w:pStyle w:val="Verses"/>
             </w:pPr>
+            <w:r>
+              <w:t>29/05/2017</w:t>
+            </w:r>
           </w:p>
         </w:tc>
         <w:tc>
@@ -178,6 +184,9 @@
             <w:pPr>
               <w:pStyle w:val="Verses"/>
             </w:pPr>
+            <w:r>
+              <w:t>João Pedro Salgado</w:t>
+            </w:r>
           </w:p>
         </w:tc>
         <w:tc>
@@ -189,6 +198,9 @@
             <w:pPr>
               <w:pStyle w:val="Verses"/>
             </w:pPr>
+            <w:r>
+              <w:t>Descrição Inicial do Plano</w:t>
+            </w:r>
           </w:p>
         </w:tc>
       </w:tr>
@@ -203,12 +215,1998 @@
       <w:r>
         <w:t>Objetivo</w:t>
       </w:r>
-      <w:bookmarkStart w:id="1" w:name="_GoBack"/>
       <w:bookmarkEnd w:id="0"/>
+    </w:p>
+    <w:p>
+      <w:r>
+        <w:t>O gerenciamento das comunicações do projeto inclui os processos necessários para assegurar que as informações do projeto sejam planejadas, coletadas, criadas, distribuídas, armazenadas, recuperadas, gerenciadas, controladas, monitoradas e finalmente dispostas de maneira oportuna e apropriada. Os gerentes de projetos passam a maior parte do tempo se comunicando com os membros da equipe e outras partes interessadas do projeto, quer sejam internas (em todos os níveis da organização) ou externas à organização. A comunicação eficaz cria uma ponte entre as diversas partes interessadas do projeto, que podem ter diferenças culturais e organizacionais, diferentes níveis de conhecimento, e diversas perspectivas e interesses que podem impactar ou influenciar a execução ou resultado do projeto</w:t>
+      </w:r>
+      <w:r>
+        <w:t>.</w:t>
+      </w:r>
+    </w:p>
+    <w:p/>
+    <w:p>
+      <w:pPr>
+        <w:rPr>
+          <w:b/>
+          <w:sz w:val="24"/>
+        </w:rPr>
+      </w:pPr>
+      <w:r>
+        <w:t xml:space="preserve">  </w:t>
+      </w:r>
+    </w:p>
+    <w:p/>
+    <w:p>
+      <w:pPr>
+        <w:pStyle w:val="Ttulo1"/>
+      </w:pPr>
+      <w:bookmarkStart w:id="1" w:name="_Toc423737292"/>
+      <w:bookmarkStart w:id="2" w:name="_Toc392666549"/>
+      <w:r>
+        <w:t>Processos do Gerenciamento das Comunicações</w:t>
+      </w:r>
       <w:bookmarkEnd w:id="1"/>
+      <w:bookmarkEnd w:id="2"/>
     </w:p>
     <w:p/>
-    <w:p/>
+    <w:p>
+      <w:pPr>
+        <w:rPr>
+          <w:b/>
+        </w:rPr>
+      </w:pPr>
+      <w:r>
+        <w:rPr>
+          <w:b/>
+        </w:rPr>
+        <w:t>Planejar o gerenciamento das comunicações</w:t>
+      </w:r>
+      <w:r>
+        <w:rPr>
+          <w:b/>
+        </w:rPr>
+        <w:t>:</w:t>
+      </w:r>
+    </w:p>
+    <w:p>
+      <w:r>
+        <w:t>O processo de desenvolver uma abordagem apropriada e um plano de comunicações do projeto com base nas necessidades de informação e requisitos das partes interessadas, e nos ativos organizacionais disponíveis.</w:t>
+      </w:r>
+    </w:p>
+    <w:p/>
+    <w:p>
+      <w:r>
+        <w:rPr>
+          <w:b/>
+        </w:rPr>
+        <w:t>Gerenciar as comunicações</w:t>
+      </w:r>
+      <w:r>
+        <w:rPr>
+          <w:b/>
+        </w:rPr>
+        <w:t>:</w:t>
+      </w:r>
+      <w:r>
+        <w:t xml:space="preserve"> </w:t>
+      </w:r>
+    </w:p>
+    <w:p>
+      <w:r>
+        <w:t>O processo de criar, coletar, distribuir, armazenar, recuperar e de disposição final das informações do projeto de acordo com o plano de gerenciamento das comunicações.</w:t>
+      </w:r>
+    </w:p>
+    <w:p/>
+    <w:p>
+      <w:pPr>
+        <w:rPr>
+          <w:b/>
+        </w:rPr>
+      </w:pPr>
+      <w:r>
+        <w:t xml:space="preserve">  </w:t>
+      </w:r>
+      <w:r>
+        <w:rPr>
+          <w:b/>
+        </w:rPr>
+        <w:t>Controlar as comunicações:</w:t>
+      </w:r>
+    </w:p>
+    <w:p>
+      <w:r>
+        <w:t>O processo de monitorar e controlar as comunicações no decorrer de todo o ciclo de vida do projeto para assegurar que as necessidades de informação das partes interessadas do projeto sejam atendidas.</w:t>
+      </w:r>
+    </w:p>
+    <w:p/>
+    <w:p/>
+    <w:p/>
+    <w:p/>
+    <w:p/>
+    <w:p/>
+    <w:p/>
+    <w:p/>
+    <w:p/>
+    <w:p/>
+    <w:tbl>
+      <w:tblPr>
+        <w:tblStyle w:val="Tabelacomgrade"/>
+        <w:tblW w:w="0" w:type="auto"/>
+        <w:tblLook w:val="04A0" w:firstRow="1" w:lastRow="0" w:firstColumn="1" w:lastColumn="0" w:noHBand="0" w:noVBand="1"/>
+      </w:tblPr>
+      <w:tblGrid>
+        <w:gridCol w:w="4405"/>
+        <w:gridCol w:w="4611"/>
+      </w:tblGrid>
+      <w:tr>
+        <w:tc>
+          <w:tcPr>
+            <w:tcW w:w="9016" w:type="dxa"/>
+            <w:gridSpan w:val="2"/>
+            <w:shd w:val="clear" w:color="auto" w:fill="DBE5F1" w:themeFill="accent1" w:themeFillTint="33"/>
+          </w:tcPr>
+          <w:p>
+            <w:pPr>
+              <w:jc w:val="center"/>
+              <w:rPr>
+                <w:sz w:val="22"/>
+                <w:szCs w:val="22"/>
+              </w:rPr>
+            </w:pPr>
+            <w:r>
+              <w:rPr>
+                <w:sz w:val="22"/>
+                <w:szCs w:val="22"/>
+                <w:shd w:val="clear" w:color="auto" w:fill="DBE5F1" w:themeFill="accent1" w:themeFillTint="33"/>
+              </w:rPr>
+              <w:lastRenderedPageBreak/>
+              <w:t>Itens a serem usados para o gerenciamento das comunicações.</w:t>
+            </w:r>
+          </w:p>
+          <w:p>
+            <w:pPr>
+              <w:rPr>
+                <w:b/>
+              </w:rPr>
+            </w:pPr>
+          </w:p>
+        </w:tc>
+      </w:tr>
+      <w:tr>
+        <w:tc>
+          <w:tcPr>
+            <w:tcW w:w="4405" w:type="dxa"/>
+          </w:tcPr>
+          <w:p>
+            <w:pPr>
+              <w:rPr>
+                <w:rFonts w:asciiTheme="minorHAnsi" w:hAnsiTheme="minorHAnsi" w:cstheme="minorHAnsi"/>
+                <w:sz w:val="22"/>
+                <w:szCs w:val="22"/>
+              </w:rPr>
+            </w:pPr>
+            <w:r>
+              <w:rPr>
+                <w:rFonts w:asciiTheme="minorHAnsi" w:hAnsiTheme="minorHAnsi" w:cstheme="minorHAnsi"/>
+                <w:sz w:val="22"/>
+                <w:szCs w:val="22"/>
+              </w:rPr>
+              <w:t>Requisitos de comunicação dos stakeholders</w:t>
+            </w:r>
+          </w:p>
+        </w:tc>
+        <w:tc>
+          <w:tcPr>
+            <w:tcW w:w="4611" w:type="dxa"/>
+          </w:tcPr>
+          <w:p>
+            <w:pPr>
+              <w:rPr>
+                <w:sz w:val="22"/>
+                <w:szCs w:val="22"/>
+              </w:rPr>
+            </w:pPr>
+            <w:r>
+              <w:rPr>
+                <w:b/>
+                <w:sz w:val="22"/>
+                <w:szCs w:val="22"/>
+              </w:rPr>
+              <w:t xml:space="preserve">- </w:t>
+            </w:r>
+            <w:r>
+              <w:rPr>
+                <w:sz w:val="22"/>
+                <w:szCs w:val="22"/>
+              </w:rPr>
+              <w:t>Todos os Stake</w:t>
+            </w:r>
+            <w:r>
+              <w:rPr>
+                <w:sz w:val="22"/>
+                <w:szCs w:val="22"/>
+              </w:rPr>
+              <w:t>holders do projeto devem registrar uma conta no GoogleDocs, GitHub, WhatsApp, para se manter uma comunicação entre as partes interessadas.</w:t>
+            </w:r>
+          </w:p>
+        </w:tc>
+      </w:tr>
+      <w:tr>
+        <w:tc>
+          <w:tcPr>
+            <w:tcW w:w="4405" w:type="dxa"/>
+          </w:tcPr>
+          <w:p>
+            <w:pPr>
+              <w:rPr>
+                <w:rFonts w:asciiTheme="minorHAnsi" w:hAnsiTheme="minorHAnsi" w:cstheme="minorHAnsi"/>
+                <w:sz w:val="22"/>
+                <w:szCs w:val="22"/>
+              </w:rPr>
+            </w:pPr>
+            <w:r>
+              <w:rPr>
+                <w:rFonts w:asciiTheme="minorHAnsi" w:hAnsiTheme="minorHAnsi" w:cstheme="minorHAnsi"/>
+                <w:sz w:val="22"/>
+                <w:szCs w:val="22"/>
+              </w:rPr>
+              <w:t>Relatório/Informação</w:t>
+            </w:r>
+          </w:p>
+        </w:tc>
+        <w:tc>
+          <w:tcPr>
+            <w:tcW w:w="4611" w:type="dxa"/>
+          </w:tcPr>
+          <w:p>
+            <w:pPr>
+              <w:rPr>
+                <w:sz w:val="22"/>
+                <w:szCs w:val="22"/>
+              </w:rPr>
+            </w:pPr>
+            <w:r>
+              <w:rPr>
+                <w:b/>
+                <w:sz w:val="22"/>
+                <w:szCs w:val="22"/>
+              </w:rPr>
+              <w:t xml:space="preserve">- </w:t>
+            </w:r>
+            <w:r>
+              <w:rPr>
+                <w:sz w:val="22"/>
+                <w:szCs w:val="22"/>
+              </w:rPr>
+              <w:t>Todos relatórios da comunicação entre as partes interessadas devem ser identificados, atribuindo o modelo e formato padrão estabelecido</w:t>
+            </w:r>
+          </w:p>
+        </w:tc>
+      </w:tr>
+      <w:tr>
+        <w:tc>
+          <w:tcPr>
+            <w:tcW w:w="4405" w:type="dxa"/>
+          </w:tcPr>
+          <w:p>
+            <w:pPr>
+              <w:rPr>
+                <w:rFonts w:asciiTheme="minorHAnsi" w:hAnsiTheme="minorHAnsi" w:cstheme="minorHAnsi"/>
+                <w:sz w:val="22"/>
+                <w:szCs w:val="22"/>
+              </w:rPr>
+            </w:pPr>
+            <w:r>
+              <w:rPr>
+                <w:rFonts w:asciiTheme="minorHAnsi" w:hAnsiTheme="minorHAnsi" w:cstheme="minorHAnsi"/>
+                <w:sz w:val="22"/>
+                <w:szCs w:val="22"/>
+              </w:rPr>
+              <w:t>Propósito</w:t>
+            </w:r>
+          </w:p>
+        </w:tc>
+        <w:tc>
+          <w:tcPr>
+            <w:tcW w:w="4611" w:type="dxa"/>
+          </w:tcPr>
+          <w:p>
+            <w:pPr>
+              <w:rPr>
+                <w:sz w:val="22"/>
+                <w:szCs w:val="22"/>
+              </w:rPr>
+            </w:pPr>
+            <w:r>
+              <w:rPr>
+                <w:b/>
+                <w:sz w:val="22"/>
+                <w:szCs w:val="22"/>
+              </w:rPr>
+              <w:t xml:space="preserve">- </w:t>
+            </w:r>
+            <w:r>
+              <w:rPr>
+                <w:sz w:val="22"/>
+                <w:szCs w:val="22"/>
+              </w:rPr>
+              <w:t>Estabelecer o propósito para cada comunicação realizada entre as partes interessadas</w:t>
+            </w:r>
+          </w:p>
+        </w:tc>
+      </w:tr>
+      <w:tr>
+        <w:tc>
+          <w:tcPr>
+            <w:tcW w:w="4405" w:type="dxa"/>
+          </w:tcPr>
+          <w:p>
+            <w:pPr>
+              <w:rPr>
+                <w:rFonts w:asciiTheme="minorHAnsi" w:hAnsiTheme="minorHAnsi" w:cstheme="minorHAnsi"/>
+                <w:sz w:val="22"/>
+                <w:szCs w:val="22"/>
+              </w:rPr>
+            </w:pPr>
+            <w:r>
+              <w:rPr>
+                <w:rFonts w:asciiTheme="minorHAnsi" w:hAnsiTheme="minorHAnsi" w:cstheme="minorHAnsi"/>
+                <w:sz w:val="22"/>
+                <w:szCs w:val="22"/>
+              </w:rPr>
+              <w:t>Eventos de Comunicação</w:t>
+            </w:r>
+          </w:p>
+        </w:tc>
+        <w:tc>
+          <w:tcPr>
+            <w:tcW w:w="4611" w:type="dxa"/>
+          </w:tcPr>
+          <w:p>
+            <w:pPr>
+              <w:rPr>
+                <w:sz w:val="22"/>
+                <w:szCs w:val="22"/>
+              </w:rPr>
+            </w:pPr>
+            <w:r>
+              <w:rPr>
+                <w:b/>
+                <w:sz w:val="22"/>
+                <w:szCs w:val="22"/>
+              </w:rPr>
+              <w:t>-</w:t>
+            </w:r>
+            <w:r>
+              <w:rPr>
+                <w:sz w:val="22"/>
+                <w:szCs w:val="22"/>
+              </w:rPr>
+              <w:t xml:space="preserve"> Identificar o responsável em cada comunicação realizada, contendo a assinatura de cada um.</w:t>
+            </w:r>
+          </w:p>
+        </w:tc>
+      </w:tr>
+      <w:tr>
+        <w:tc>
+          <w:tcPr>
+            <w:tcW w:w="4405" w:type="dxa"/>
+          </w:tcPr>
+          <w:p>
+            <w:pPr>
+              <w:rPr>
+                <w:rFonts w:asciiTheme="minorHAnsi" w:hAnsiTheme="minorHAnsi" w:cstheme="minorHAnsi"/>
+                <w:sz w:val="22"/>
+                <w:szCs w:val="22"/>
+              </w:rPr>
+            </w:pPr>
+            <w:r>
+              <w:rPr>
+                <w:rFonts w:asciiTheme="minorHAnsi" w:hAnsiTheme="minorHAnsi" w:cstheme="minorHAnsi"/>
+                <w:sz w:val="22"/>
+                <w:szCs w:val="22"/>
+              </w:rPr>
+              <w:t>Destinatários</w:t>
+            </w:r>
+          </w:p>
+        </w:tc>
+        <w:tc>
+          <w:tcPr>
+            <w:tcW w:w="4611" w:type="dxa"/>
+          </w:tcPr>
+          <w:p>
+            <w:pPr>
+              <w:rPr>
+                <w:sz w:val="22"/>
+                <w:szCs w:val="22"/>
+              </w:rPr>
+            </w:pPr>
+            <w:r>
+              <w:rPr>
+                <w:b/>
+                <w:sz w:val="22"/>
+                <w:szCs w:val="22"/>
+              </w:rPr>
+              <w:t xml:space="preserve">- </w:t>
+            </w:r>
+            <w:r>
+              <w:rPr>
+                <w:sz w:val="22"/>
+                <w:szCs w:val="22"/>
+              </w:rPr>
+              <w:t>Identificar cada responsável por receber a comunicação, analisando o conteúdo e enviando um feedback</w:t>
+            </w:r>
+          </w:p>
+        </w:tc>
+      </w:tr>
+      <w:tr>
+        <w:tc>
+          <w:tcPr>
+            <w:tcW w:w="4405" w:type="dxa"/>
+          </w:tcPr>
+          <w:p>
+            <w:pPr>
+              <w:rPr>
+                <w:rFonts w:asciiTheme="minorHAnsi" w:hAnsiTheme="minorHAnsi" w:cstheme="minorHAnsi"/>
+                <w:b/>
+                <w:sz w:val="22"/>
+                <w:szCs w:val="22"/>
+              </w:rPr>
+            </w:pPr>
+            <w:r>
+              <w:rPr>
+                <w:rFonts w:asciiTheme="minorHAnsi" w:hAnsiTheme="minorHAnsi" w:cstheme="minorHAnsi"/>
+                <w:color w:val="444444"/>
+                <w:sz w:val="22"/>
+                <w:szCs w:val="22"/>
+                <w:shd w:val="clear" w:color="auto" w:fill="FFFFFF"/>
+              </w:rPr>
+              <w:t>Meios de comunicação ou tecnologia</w:t>
+            </w:r>
+          </w:p>
+        </w:tc>
+        <w:tc>
+          <w:tcPr>
+            <w:tcW w:w="4611" w:type="dxa"/>
+          </w:tcPr>
+          <w:p>
+            <w:pPr>
+              <w:rPr>
+                <w:sz w:val="22"/>
+                <w:szCs w:val="22"/>
+              </w:rPr>
+            </w:pPr>
+            <w:r>
+              <w:rPr>
+                <w:b/>
+                <w:sz w:val="22"/>
+                <w:szCs w:val="22"/>
+              </w:rPr>
+              <w:t xml:space="preserve">- </w:t>
+            </w:r>
+            <w:r>
+              <w:rPr>
+                <w:sz w:val="22"/>
+                <w:szCs w:val="22"/>
+              </w:rPr>
+              <w:t>Identificar os meios de comunicação que cada parte interessada irá usar, para que possa</w:t>
+            </w:r>
+            <w:r>
+              <w:rPr>
+                <w:sz w:val="22"/>
+                <w:szCs w:val="22"/>
+              </w:rPr>
+              <w:t xml:space="preserve">m </w:t>
+            </w:r>
+            <w:r>
+              <w:rPr>
+                <w:sz w:val="22"/>
+                <w:szCs w:val="22"/>
+              </w:rPr>
+              <w:t xml:space="preserve"> manter</w:t>
+            </w:r>
+            <w:r>
+              <w:rPr>
+                <w:sz w:val="22"/>
+                <w:szCs w:val="22"/>
+              </w:rPr>
+              <w:t>em</w:t>
+            </w:r>
+            <w:r>
+              <w:rPr>
+                <w:sz w:val="22"/>
+                <w:szCs w:val="22"/>
+              </w:rPr>
+              <w:t xml:space="preserve"> notificado</w:t>
+            </w:r>
+            <w:r>
+              <w:rPr>
+                <w:sz w:val="22"/>
+                <w:szCs w:val="22"/>
+              </w:rPr>
+              <w:t xml:space="preserve">s sobre o andamento o projeto e em relação a problemas </w:t>
+            </w:r>
+          </w:p>
+        </w:tc>
+      </w:tr>
+    </w:tbl>
+    <w:p/>
+    <w:tbl>
+      <w:tblPr>
+        <w:tblStyle w:val="Tabelacomgrade"/>
+        <w:tblW w:w="0" w:type="auto"/>
+        <w:tblLook w:val="04A0" w:firstRow="1" w:lastRow="0" w:firstColumn="1" w:lastColumn="0" w:noHBand="0" w:noVBand="1"/>
+      </w:tblPr>
+      <w:tblGrid>
+        <w:gridCol w:w="4508"/>
+        <w:gridCol w:w="4508"/>
+      </w:tblGrid>
+      <w:tr>
+        <w:tc>
+          <w:tcPr>
+            <w:tcW w:w="4508" w:type="dxa"/>
+          </w:tcPr>
+          <w:p>
+            <w:pPr>
+              <w:rPr>
+                <w:rFonts w:ascii="Calibri Light" w:hAnsi="Calibri Light" w:cs="Calibri Light"/>
+                <w:sz w:val="22"/>
+                <w:szCs w:val="22"/>
+              </w:rPr>
+            </w:pPr>
+            <w:r>
+              <w:rPr>
+                <w:rFonts w:ascii="Calibri Light" w:hAnsi="Calibri Light" w:cs="Calibri Light"/>
+                <w:sz w:val="22"/>
+                <w:szCs w:val="22"/>
+              </w:rPr>
+              <w:t>Frequência</w:t>
+            </w:r>
+          </w:p>
+        </w:tc>
+        <w:tc>
+          <w:tcPr>
+            <w:tcW w:w="4508" w:type="dxa"/>
+          </w:tcPr>
+          <w:p>
+            <w:pPr>
+              <w:rPr>
+                <w:sz w:val="22"/>
+                <w:szCs w:val="22"/>
+              </w:rPr>
+            </w:pPr>
+            <w:r>
+              <w:rPr>
+                <w:sz w:val="22"/>
+                <w:szCs w:val="22"/>
+              </w:rPr>
+              <w:t>- Identificar a frequência em que cada comunicação é realizada entre as partes interessadas.</w:t>
+            </w:r>
+          </w:p>
+        </w:tc>
+      </w:tr>
+      <w:tr>
+        <w:tc>
+          <w:tcPr>
+            <w:tcW w:w="4508" w:type="dxa"/>
+          </w:tcPr>
+          <w:p>
+            <w:pPr>
+              <w:rPr>
+                <w:rFonts w:ascii="Calibri Light" w:hAnsi="Calibri Light" w:cs="Calibri Light"/>
+                <w:sz w:val="22"/>
+                <w:szCs w:val="22"/>
+              </w:rPr>
+            </w:pPr>
+            <w:r>
+              <w:rPr>
+                <w:rFonts w:ascii="Calibri Light" w:hAnsi="Calibri Light" w:cs="Calibri Light"/>
+                <w:sz w:val="22"/>
+                <w:szCs w:val="22"/>
+              </w:rPr>
+              <w:t>Modelos e diretrizes para reuniões</w:t>
+            </w:r>
+          </w:p>
+        </w:tc>
+        <w:tc>
+          <w:tcPr>
+            <w:tcW w:w="4508" w:type="dxa"/>
+          </w:tcPr>
+          <w:p>
+            <w:pPr>
+              <w:rPr>
+                <w:sz w:val="22"/>
+                <w:szCs w:val="22"/>
+              </w:rPr>
+            </w:pPr>
+            <w:r>
+              <w:rPr>
+                <w:sz w:val="22"/>
+                <w:szCs w:val="22"/>
+              </w:rPr>
+              <w:t xml:space="preserve">- Estabelecer o modelo e diretrizes que serão usados em reuniões, para envio de mensagens no e-mail, apresentação de inovações ou problemas </w:t>
+            </w:r>
+          </w:p>
+        </w:tc>
+      </w:tr>
+    </w:tbl>
+    <w:p/>
+    <w:p/>
+    <w:p/>
+    <w:p>
+      <w:pPr>
+        <w:pStyle w:val="Ttulo2"/>
+      </w:pPr>
+      <w:bookmarkStart w:id="3" w:name="_Toc423737294"/>
+      <w:bookmarkStart w:id="4" w:name="_Toc392666551"/>
+      <w:r>
+        <w:t>Requisitos de comunicação das partes interessadas</w:t>
+      </w:r>
+      <w:bookmarkEnd w:id="3"/>
+      <w:bookmarkEnd w:id="4"/>
+    </w:p>
+    <w:tbl>
+      <w:tblPr>
+        <w:tblStyle w:val="Tabelacomgrade"/>
+        <w:tblW w:w="0" w:type="auto"/>
+        <w:tblLook w:val="04A0" w:firstRow="1" w:lastRow="0" w:firstColumn="1" w:lastColumn="0" w:noHBand="0" w:noVBand="1"/>
+      </w:tblPr>
+      <w:tblGrid>
+        <w:gridCol w:w="9016"/>
+      </w:tblGrid>
+      <w:tr>
+        <w:tc>
+          <w:tcPr>
+            <w:tcW w:w="9016" w:type="dxa"/>
+          </w:tcPr>
+          <w:p>
+            <w:pPr>
+              <w:pStyle w:val="PargrafodaLista"/>
+              <w:numPr>
+                <w:ilvl w:val="0"/>
+                <w:numId w:val="9"/>
+              </w:numPr>
+              <w:rPr>
+                <w:sz w:val="22"/>
+                <w:szCs w:val="22"/>
+              </w:rPr>
+            </w:pPr>
+            <w:r>
+              <w:rPr>
+                <w:sz w:val="22"/>
+                <w:szCs w:val="22"/>
+              </w:rPr>
+              <w:t>O Organograma da gerencia de comunicação deverá está estabelecido.</w:t>
+            </w:r>
+          </w:p>
+        </w:tc>
+      </w:tr>
+      <w:tr>
+        <w:tc>
+          <w:tcPr>
+            <w:tcW w:w="9016" w:type="dxa"/>
+          </w:tcPr>
+          <w:p>
+            <w:pPr>
+              <w:pStyle w:val="PargrafodaLista"/>
+              <w:numPr>
+                <w:ilvl w:val="0"/>
+                <w:numId w:val="9"/>
+              </w:numPr>
+              <w:rPr>
+                <w:sz w:val="22"/>
+                <w:szCs w:val="22"/>
+              </w:rPr>
+            </w:pPr>
+            <w:r>
+              <w:rPr>
+                <w:sz w:val="22"/>
+                <w:szCs w:val="22"/>
+              </w:rPr>
+              <w:t>Todos os relacionamentos de responsabilidades envolvidas no projeto dever</w:t>
+            </w:r>
+            <w:r>
+              <w:rPr>
+                <w:sz w:val="22"/>
+                <w:szCs w:val="22"/>
+              </w:rPr>
+              <w:t xml:space="preserve">ão já </w:t>
+            </w:r>
+            <w:r>
+              <w:rPr>
+                <w:sz w:val="22"/>
+                <w:szCs w:val="22"/>
+              </w:rPr>
+              <w:t>est</w:t>
+            </w:r>
+            <w:r>
+              <w:rPr>
+                <w:sz w:val="22"/>
+                <w:szCs w:val="22"/>
+              </w:rPr>
+              <w:t>arem</w:t>
+            </w:r>
+            <w:r>
+              <w:rPr>
+                <w:sz w:val="22"/>
+                <w:szCs w:val="22"/>
+              </w:rPr>
+              <w:t xml:space="preserve"> estabelecidas.</w:t>
+            </w:r>
+          </w:p>
+        </w:tc>
+      </w:tr>
+      <w:tr>
+        <w:tc>
+          <w:tcPr>
+            <w:tcW w:w="9016" w:type="dxa"/>
+          </w:tcPr>
+          <w:p>
+            <w:pPr>
+              <w:pStyle w:val="PargrafodaLista"/>
+              <w:numPr>
+                <w:ilvl w:val="0"/>
+                <w:numId w:val="9"/>
+              </w:numPr>
+              <w:rPr>
+                <w:sz w:val="22"/>
+                <w:szCs w:val="22"/>
+              </w:rPr>
+            </w:pPr>
+            <w:r>
+              <w:rPr>
+                <w:sz w:val="22"/>
+                <w:szCs w:val="22"/>
+              </w:rPr>
+              <w:t>Os departamentos que estão envolvidos no projeto deverão já est</w:t>
+            </w:r>
+            <w:r>
+              <w:rPr>
+                <w:sz w:val="22"/>
+                <w:szCs w:val="22"/>
+              </w:rPr>
+              <w:t>arem</w:t>
+            </w:r>
+            <w:r>
+              <w:rPr>
+                <w:sz w:val="22"/>
+                <w:szCs w:val="22"/>
+              </w:rPr>
+              <w:t xml:space="preserve"> estabelecidos.</w:t>
+            </w:r>
+          </w:p>
+        </w:tc>
+      </w:tr>
+      <w:tr>
+        <w:tc>
+          <w:tcPr>
+            <w:tcW w:w="9016" w:type="dxa"/>
+          </w:tcPr>
+          <w:p>
+            <w:pPr>
+              <w:pStyle w:val="PargrafodaLista"/>
+              <w:numPr>
+                <w:ilvl w:val="0"/>
+                <w:numId w:val="9"/>
+              </w:numPr>
+              <w:rPr>
+                <w:sz w:val="22"/>
+                <w:szCs w:val="22"/>
+              </w:rPr>
+            </w:pPr>
+            <w:r>
+              <w:rPr>
+                <w:sz w:val="22"/>
+                <w:szCs w:val="22"/>
+              </w:rPr>
+              <w:t>Todos os responsáveis envolvidos no projeto deverão estar bem definidos no projeto</w:t>
+            </w:r>
+          </w:p>
+        </w:tc>
+      </w:tr>
+      <w:tr>
+        <w:tc>
+          <w:tcPr>
+            <w:tcW w:w="9016" w:type="dxa"/>
+          </w:tcPr>
+          <w:p>
+            <w:pPr>
+              <w:pStyle w:val="PargrafodaLista"/>
+              <w:numPr>
+                <w:ilvl w:val="0"/>
+                <w:numId w:val="9"/>
+              </w:numPr>
+              <w:rPr>
+                <w:sz w:val="22"/>
+                <w:szCs w:val="22"/>
+              </w:rPr>
+            </w:pPr>
+            <w:r>
+              <w:rPr>
+                <w:sz w:val="22"/>
+                <w:szCs w:val="22"/>
+              </w:rPr>
+              <w:t>Necessidade de buscar informaç</w:t>
+            </w:r>
+            <w:r>
+              <w:rPr>
+                <w:sz w:val="22"/>
+                <w:szCs w:val="22"/>
+              </w:rPr>
+              <w:t xml:space="preserve">ões internas </w:t>
+            </w:r>
+            <w:r>
+              <w:rPr>
+                <w:sz w:val="22"/>
+                <w:szCs w:val="22"/>
+              </w:rPr>
+              <w:t>e externas deverão ser relatadas aos stakeholders</w:t>
+            </w:r>
+          </w:p>
+        </w:tc>
+      </w:tr>
+    </w:tbl>
+    <w:p/>
+    <w:p/>
+    <w:p>
+      <w:pPr>
+        <w:pStyle w:val="Ttulo2"/>
+      </w:pPr>
+      <w:r>
+        <w:t>Informações a serem comunicadas</w:t>
+      </w:r>
+    </w:p>
+    <w:p>
+      <w:r>
+        <w:t>As informações a serem disponibilizadas estão detalhadas na Matriz de Comunicação em anexo.</w:t>
+      </w:r>
+    </w:p>
+    <w:p/>
+    <w:tbl>
+      <w:tblPr>
+        <w:tblStyle w:val="Tabelacomgrade"/>
+        <w:tblW w:w="0" w:type="auto"/>
+        <w:tblLook w:val="04A0" w:firstRow="1" w:lastRow="0" w:firstColumn="1" w:lastColumn="0" w:noHBand="0" w:noVBand="1"/>
+      </w:tblPr>
+      <w:tblGrid>
+        <w:gridCol w:w="1348"/>
+        <w:gridCol w:w="1361"/>
+        <w:gridCol w:w="1255"/>
+        <w:gridCol w:w="1265"/>
+        <w:gridCol w:w="1324"/>
+        <w:gridCol w:w="1234"/>
+        <w:gridCol w:w="1229"/>
+      </w:tblGrid>
+      <w:tr>
+        <w:tc>
+          <w:tcPr>
+            <w:tcW w:w="1288" w:type="dxa"/>
+            <w:shd w:val="clear" w:color="auto" w:fill="DBE5F1" w:themeFill="accent1" w:themeFillTint="33"/>
+          </w:tcPr>
+          <w:p>
+            <w:r>
+              <w:lastRenderedPageBreak/>
+              <w:t>Comunicação</w:t>
+            </w:r>
+          </w:p>
+        </w:tc>
+        <w:tc>
+          <w:tcPr>
+            <w:tcW w:w="1288" w:type="dxa"/>
+            <w:shd w:val="clear" w:color="auto" w:fill="DBE5F1" w:themeFill="accent1" w:themeFillTint="33"/>
+          </w:tcPr>
+          <w:p>
+            <w:r>
+              <w:t>Descrição</w:t>
+            </w:r>
+          </w:p>
+        </w:tc>
+        <w:tc>
+          <w:tcPr>
+            <w:tcW w:w="1288" w:type="dxa"/>
+            <w:shd w:val="clear" w:color="auto" w:fill="DBE5F1" w:themeFill="accent1" w:themeFillTint="33"/>
+          </w:tcPr>
+          <w:p>
+            <w:r>
+              <w:t>Canal</w:t>
+            </w:r>
+          </w:p>
+        </w:tc>
+        <w:tc>
+          <w:tcPr>
+            <w:tcW w:w="1288" w:type="dxa"/>
+            <w:shd w:val="clear" w:color="auto" w:fill="DBE5F1" w:themeFill="accent1" w:themeFillTint="33"/>
+          </w:tcPr>
+          <w:p>
+            <w:r>
+              <w:t>Frequência</w:t>
+            </w:r>
+          </w:p>
+        </w:tc>
+        <w:tc>
+          <w:tcPr>
+            <w:tcW w:w="1288" w:type="dxa"/>
+            <w:shd w:val="clear" w:color="auto" w:fill="DBE5F1" w:themeFill="accent1" w:themeFillTint="33"/>
+          </w:tcPr>
+          <w:p>
+            <w:r>
+              <w:t>Interessados</w:t>
+            </w:r>
+          </w:p>
+        </w:tc>
+        <w:tc>
+          <w:tcPr>
+            <w:tcW w:w="1288" w:type="dxa"/>
+            <w:shd w:val="clear" w:color="auto" w:fill="DBE5F1" w:themeFill="accent1" w:themeFillTint="33"/>
+          </w:tcPr>
+          <w:p>
+            <w:r>
+              <w:t>Autor</w:t>
+            </w:r>
+          </w:p>
+        </w:tc>
+        <w:tc>
+          <w:tcPr>
+            <w:tcW w:w="1288" w:type="dxa"/>
+            <w:shd w:val="clear" w:color="auto" w:fill="DBE5F1" w:themeFill="accent1" w:themeFillTint="33"/>
+          </w:tcPr>
+          <w:p>
+            <w:r>
+              <w:t>Entrega</w:t>
+            </w:r>
+          </w:p>
+        </w:tc>
+      </w:tr>
+      <w:tr>
+        <w:trPr>
+          <w:trHeight w:val="1547"/>
+        </w:trPr>
+        <w:tc>
+          <w:tcPr>
+            <w:tcW w:w="1288" w:type="dxa"/>
+          </w:tcPr>
+          <w:p>
+            <w:r>
+              <w:t>Reunião Presencial</w:t>
+            </w:r>
+          </w:p>
+        </w:tc>
+        <w:tc>
+          <w:tcPr>
+            <w:tcW w:w="1288" w:type="dxa"/>
+          </w:tcPr>
+          <w:p>
+            <w:r>
+              <w:t>Início formal do projeto, onde a equipe será apresentada ao projeto</w:t>
+            </w:r>
+          </w:p>
+        </w:tc>
+        <w:tc>
+          <w:tcPr>
+            <w:tcW w:w="1288" w:type="dxa"/>
+          </w:tcPr>
+          <w:p>
+            <w:r>
+              <w:t>Presencial</w:t>
+            </w:r>
+          </w:p>
+        </w:tc>
+        <w:tc>
+          <w:tcPr>
+            <w:tcW w:w="1288" w:type="dxa"/>
+          </w:tcPr>
+          <w:p>
+            <w:r>
+              <w:t>Uma vez</w:t>
+            </w:r>
+          </w:p>
+        </w:tc>
+        <w:tc>
+          <w:tcPr>
+            <w:tcW w:w="1288" w:type="dxa"/>
+          </w:tcPr>
+          <w:p>
+            <w:r>
+              <w:t>Patrocinador;</w:t>
+            </w:r>
+          </w:p>
+          <w:p>
+            <w:r>
+              <w:t>Gerente de Projetos;</w:t>
+            </w:r>
+          </w:p>
+          <w:p>
+            <w:r>
+              <w:t>Stakeholders;</w:t>
+            </w:r>
+          </w:p>
+        </w:tc>
+        <w:tc>
+          <w:tcPr>
+            <w:tcW w:w="1288" w:type="dxa"/>
+          </w:tcPr>
+          <w:p>
+            <w:r>
+              <w:t>Gerente de Projeto</w:t>
+            </w:r>
+          </w:p>
+        </w:tc>
+        <w:tc>
+          <w:tcPr>
+            <w:tcW w:w="1288" w:type="dxa"/>
+          </w:tcPr>
+          <w:p>
+            <w:r>
+              <w:t>Ata de reunião</w:t>
+            </w:r>
+          </w:p>
+        </w:tc>
+      </w:tr>
+      <w:tr>
+        <w:tc>
+          <w:tcPr>
+            <w:tcW w:w="1288" w:type="dxa"/>
+          </w:tcPr>
+          <w:p>
+            <w:r>
+              <w:t>Reunião de Planejamento</w:t>
+            </w:r>
+          </w:p>
+        </w:tc>
+        <w:tc>
+          <w:tcPr>
+            <w:tcW w:w="1288" w:type="dxa"/>
+          </w:tcPr>
+          <w:p>
+            <w:r>
+              <w:t>Estabelecer principais diretrizes e envolvidos no projeto</w:t>
+            </w:r>
+          </w:p>
+        </w:tc>
+        <w:tc>
+          <w:tcPr>
+            <w:tcW w:w="1288" w:type="dxa"/>
+          </w:tcPr>
+          <w:p>
+            <w:r>
+              <w:t>Presencial</w:t>
+            </w:r>
+          </w:p>
+        </w:tc>
+        <w:tc>
+          <w:tcPr>
+            <w:tcW w:w="1288" w:type="dxa"/>
+          </w:tcPr>
+          <w:p>
+            <w:r>
+              <w:t>Uma vez</w:t>
+            </w:r>
+          </w:p>
+        </w:tc>
+        <w:tc>
+          <w:tcPr>
+            <w:tcW w:w="1288" w:type="dxa"/>
+          </w:tcPr>
+          <w:p>
+            <w:r>
+              <w:t>Gerente de Projeto;</w:t>
+            </w:r>
+          </w:p>
+          <w:p/>
+        </w:tc>
+        <w:tc>
+          <w:tcPr>
+            <w:tcW w:w="1288" w:type="dxa"/>
+          </w:tcPr>
+          <w:p>
+            <w:r>
+              <w:t>Gerente de Projeto</w:t>
+            </w:r>
+          </w:p>
+        </w:tc>
+        <w:tc>
+          <w:tcPr>
+            <w:tcW w:w="1288" w:type="dxa"/>
+          </w:tcPr>
+          <w:p>
+            <w:r>
+              <w:t>Ata de reunião</w:t>
+            </w:r>
+          </w:p>
+        </w:tc>
+      </w:tr>
+      <w:tr>
+        <w:tc>
+          <w:tcPr>
+            <w:tcW w:w="1288" w:type="dxa"/>
+          </w:tcPr>
+          <w:p>
+            <w:r>
+              <w:t>Reuniões Semanal</w:t>
+            </w:r>
+          </w:p>
+        </w:tc>
+        <w:tc>
+          <w:tcPr>
+            <w:tcW w:w="1288" w:type="dxa"/>
+          </w:tcPr>
+          <w:p>
+            <w:r>
+              <w:t>Apresentar atividades já desenvolvidas e status de entregas.</w:t>
+            </w:r>
+          </w:p>
+        </w:tc>
+        <w:tc>
+          <w:tcPr>
+            <w:tcW w:w="1288" w:type="dxa"/>
+          </w:tcPr>
+          <w:p>
+            <w:r>
+              <w:t>Presencial</w:t>
+            </w:r>
+          </w:p>
+        </w:tc>
+        <w:tc>
+          <w:tcPr>
+            <w:tcW w:w="1288" w:type="dxa"/>
+          </w:tcPr>
+          <w:p>
+            <w:r>
+              <w:t>Semanal</w:t>
+            </w:r>
+          </w:p>
+        </w:tc>
+        <w:tc>
+          <w:tcPr>
+            <w:tcW w:w="1288" w:type="dxa"/>
+          </w:tcPr>
+          <w:p>
+            <w:r>
+              <w:t>Equipe do Projeto;</w:t>
+            </w:r>
+          </w:p>
+        </w:tc>
+        <w:tc>
+          <w:tcPr>
+            <w:tcW w:w="1288" w:type="dxa"/>
+          </w:tcPr>
+          <w:p>
+            <w:r>
+              <w:t>Gerente de Projeto;</w:t>
+            </w:r>
+          </w:p>
+        </w:tc>
+        <w:tc>
+          <w:tcPr>
+            <w:tcW w:w="1288" w:type="dxa"/>
+          </w:tcPr>
+          <w:p>
+            <w:r>
+              <w:t>Ata de reunião</w:t>
+            </w:r>
+          </w:p>
+        </w:tc>
+      </w:tr>
+    </w:tbl>
+    <w:p>
+      <w:bookmarkStart w:id="5" w:name="_GoBack"/>
+      <w:bookmarkEnd w:id="5"/>
+    </w:p>
+    <w:tbl>
+      <w:tblPr>
+        <w:tblStyle w:val="Tabelacomgrade"/>
+        <w:tblW w:w="0" w:type="auto"/>
+        <w:tblLook w:val="04A0" w:firstRow="1" w:lastRow="0" w:firstColumn="1" w:lastColumn="0" w:noHBand="0" w:noVBand="1"/>
+      </w:tblPr>
+      <w:tblGrid>
+        <w:gridCol w:w="1297"/>
+        <w:gridCol w:w="1289"/>
+        <w:gridCol w:w="1229"/>
+        <w:gridCol w:w="1326"/>
+        <w:gridCol w:w="1416"/>
+        <w:gridCol w:w="1162"/>
+        <w:gridCol w:w="1297"/>
+      </w:tblGrid>
+      <w:tr>
+        <w:tc>
+          <w:tcPr>
+            <w:tcW w:w="1288" w:type="dxa"/>
+          </w:tcPr>
+          <w:p>
+            <w:r>
+              <w:t>Relatórios de Desempenho</w:t>
+            </w:r>
+          </w:p>
+        </w:tc>
+        <w:tc>
+          <w:tcPr>
+            <w:tcW w:w="1288" w:type="dxa"/>
+          </w:tcPr>
+          <w:p>
+            <w:r>
+              <w:t>Apresentar através de dados os objetivos, informações, escopo, tempo, custo e prazo</w:t>
+            </w:r>
+          </w:p>
+        </w:tc>
+        <w:tc>
+          <w:tcPr>
+            <w:tcW w:w="1288" w:type="dxa"/>
+          </w:tcPr>
+          <w:p>
+            <w:r>
+              <w:t>Presencial</w:t>
+            </w:r>
+          </w:p>
+        </w:tc>
+        <w:tc>
+          <w:tcPr>
+            <w:tcW w:w="1288" w:type="dxa"/>
+          </w:tcPr>
+          <w:p>
+            <w:r>
+              <w:t>Mensal</w:t>
+            </w:r>
+          </w:p>
+        </w:tc>
+        <w:tc>
+          <w:tcPr>
+            <w:tcW w:w="1288" w:type="dxa"/>
+          </w:tcPr>
+          <w:p>
+            <w:r>
+              <w:t>Equipe do projeto;</w:t>
+            </w:r>
+          </w:p>
+        </w:tc>
+        <w:tc>
+          <w:tcPr>
+            <w:tcW w:w="1288" w:type="dxa"/>
+          </w:tcPr>
+          <w:p>
+            <w:r>
+              <w:t>Gerente de Projeto;</w:t>
+            </w:r>
+          </w:p>
+        </w:tc>
+        <w:tc>
+          <w:tcPr>
+            <w:tcW w:w="1288" w:type="dxa"/>
+          </w:tcPr>
+          <w:p>
+            <w:r>
+              <w:t>Relatório de Desempenho do projeto</w:t>
+            </w:r>
+          </w:p>
+        </w:tc>
+      </w:tr>
+      <w:tr>
+        <w:tc>
+          <w:tcPr>
+            <w:tcW w:w="1288" w:type="dxa"/>
+          </w:tcPr>
+          <w:p>
+            <w:r>
+              <w:t>Reuniões Online</w:t>
+            </w:r>
+          </w:p>
+        </w:tc>
+        <w:tc>
+          <w:tcPr>
+            <w:tcW w:w="1288" w:type="dxa"/>
+          </w:tcPr>
+          <w:p>
+            <w:r>
+              <w:t>Estabelecer comunicação entre os stakeholders e a equipe do projeto.</w:t>
+            </w:r>
+          </w:p>
+        </w:tc>
+        <w:tc>
+          <w:tcPr>
+            <w:tcW w:w="1288" w:type="dxa"/>
+          </w:tcPr>
+          <w:p>
+            <w:pPr>
+              <w:rPr>
+                <w:lang w:val="en-US"/>
+              </w:rPr>
+            </w:pPr>
+            <w:r>
+              <w:rPr>
+                <w:lang w:val="en-US"/>
+              </w:rPr>
+              <w:t>E-mail, Whatsapp,</w:t>
+            </w:r>
+          </w:p>
+          <w:p>
+            <w:pPr>
+              <w:rPr>
+                <w:lang w:val="en-US"/>
+              </w:rPr>
+            </w:pPr>
+            <w:r>
+              <w:rPr>
+                <w:lang w:val="en-US"/>
+              </w:rPr>
+              <w:t>G-mail</w:t>
+            </w:r>
+          </w:p>
+        </w:tc>
+        <w:tc>
+          <w:tcPr>
+            <w:tcW w:w="1288" w:type="dxa"/>
+          </w:tcPr>
+          <w:p>
+            <w:pPr>
+              <w:rPr>
+                <w:lang w:val="en-US"/>
+              </w:rPr>
+            </w:pPr>
+            <w:r>
+              <w:rPr>
+                <w:lang w:val="en-US"/>
+              </w:rPr>
+              <w:t>Quando solicitado</w:t>
+            </w:r>
+          </w:p>
+        </w:tc>
+        <w:tc>
+          <w:tcPr>
+            <w:tcW w:w="1288" w:type="dxa"/>
+          </w:tcPr>
+          <w:p>
+            <w:r>
+              <w:t>Equipe do Projeto;</w:t>
+            </w:r>
+          </w:p>
+          <w:p>
+            <w:r>
+              <w:t>Participantes definidos no projeto;</w:t>
+            </w:r>
+          </w:p>
+        </w:tc>
+        <w:tc>
+          <w:tcPr>
+            <w:tcW w:w="1288" w:type="dxa"/>
+          </w:tcPr>
+          <w:p>
+            <w:r>
+              <w:t>Gerente de Projeto;</w:t>
+            </w:r>
+          </w:p>
+        </w:tc>
+        <w:tc>
+          <w:tcPr>
+            <w:tcW w:w="1288" w:type="dxa"/>
+          </w:tcPr>
+          <w:p>
+            <w:r>
+              <w:t>Relatório online da Reunião</w:t>
+            </w:r>
+          </w:p>
+        </w:tc>
+      </w:tr>
+      <w:tr>
+        <w:tc>
+          <w:tcPr>
+            <w:tcW w:w="1288" w:type="dxa"/>
+          </w:tcPr>
+          <w:p>
+            <w:r>
+              <w:t>Treinamento de Usuários</w:t>
+            </w:r>
+          </w:p>
+        </w:tc>
+        <w:tc>
+          <w:tcPr>
+            <w:tcW w:w="1288" w:type="dxa"/>
+          </w:tcPr>
+          <w:p>
+            <w:r>
+              <w:t>Treinar os funcionários para a correta utilização do software</w:t>
+            </w:r>
+          </w:p>
+        </w:tc>
+        <w:tc>
+          <w:tcPr>
+            <w:tcW w:w="1288" w:type="dxa"/>
+          </w:tcPr>
+          <w:p>
+            <w:r>
+              <w:t>Presencial</w:t>
+            </w:r>
+          </w:p>
+        </w:tc>
+        <w:tc>
+          <w:tcPr>
+            <w:tcW w:w="1288" w:type="dxa"/>
+          </w:tcPr>
+          <w:p>
+            <w:r>
+              <w:t>Horários estabelecidos pelo usuário</w:t>
+            </w:r>
+          </w:p>
+        </w:tc>
+        <w:tc>
+          <w:tcPr>
+            <w:tcW w:w="1288" w:type="dxa"/>
+          </w:tcPr>
+          <w:p>
+            <w:r>
+              <w:t>RH;</w:t>
+            </w:r>
+          </w:p>
+          <w:p>
+            <w:r>
+              <w:t>Funcionários da empresa;</w:t>
+            </w:r>
+          </w:p>
+          <w:p>
+            <w:r>
+              <w:t>Representante da empresa.</w:t>
+            </w:r>
+          </w:p>
+        </w:tc>
+        <w:tc>
+          <w:tcPr>
+            <w:tcW w:w="1288" w:type="dxa"/>
+          </w:tcPr>
+          <w:p>
+            <w:r>
+              <w:t>RH;</w:t>
+            </w:r>
+          </w:p>
+        </w:tc>
+        <w:tc>
+          <w:tcPr>
+            <w:tcW w:w="1288" w:type="dxa"/>
+          </w:tcPr>
+          <w:p>
+            <w:r>
+              <w:t>Usuários treinados</w:t>
+            </w:r>
+          </w:p>
+        </w:tc>
+      </w:tr>
+      <w:tr>
+        <w:tc>
+          <w:tcPr>
+            <w:tcW w:w="1288" w:type="dxa"/>
+          </w:tcPr>
+          <w:p>
+            <w:r>
+              <w:t>E-mail</w:t>
+            </w:r>
+          </w:p>
+        </w:tc>
+        <w:tc>
+          <w:tcPr>
+            <w:tcW w:w="1288" w:type="dxa"/>
+          </w:tcPr>
+          <w:p>
+            <w:r>
+              <w:t>Proporcionar a comunicação diária entre os envolvidos no projeto</w:t>
+            </w:r>
+          </w:p>
+        </w:tc>
+        <w:tc>
+          <w:tcPr>
+            <w:tcW w:w="1288" w:type="dxa"/>
+          </w:tcPr>
+          <w:p>
+            <w:r>
+              <w:t>E-mail</w:t>
+            </w:r>
+          </w:p>
+        </w:tc>
+        <w:tc>
+          <w:tcPr>
+            <w:tcW w:w="1288" w:type="dxa"/>
+          </w:tcPr>
+          <w:p>
+            <w:r>
+              <w:t>Diária</w:t>
+            </w:r>
+          </w:p>
+        </w:tc>
+        <w:tc>
+          <w:tcPr>
+            <w:tcW w:w="1288" w:type="dxa"/>
+          </w:tcPr>
+          <w:p>
+            <w:r>
+              <w:t>Equipe do Projeto;</w:t>
+            </w:r>
+          </w:p>
+        </w:tc>
+        <w:tc>
+          <w:tcPr>
+            <w:tcW w:w="1288" w:type="dxa"/>
+          </w:tcPr>
+          <w:p>
+            <w:r>
+              <w:t>Gerente de Projeto;</w:t>
+            </w:r>
+          </w:p>
+        </w:tc>
+        <w:tc>
+          <w:tcPr>
+            <w:tcW w:w="1288" w:type="dxa"/>
+          </w:tcPr>
+          <w:p/>
+        </w:tc>
+      </w:tr>
+    </w:tbl>
+    <w:p/>
+    <w:p/>
+    <w:p/>
+    <w:p>
+      <w:pPr>
+        <w:pStyle w:val="Ttulo2"/>
+        <w:numPr>
+          <w:ilvl w:val="0"/>
+          <w:numId w:val="0"/>
+        </w:numPr>
+        <w:ind w:left="576" w:hanging="576"/>
+      </w:pPr>
+      <w:r>
+        <w:lastRenderedPageBreak/>
+        <w:t>1.5</w:t>
+      </w:r>
+      <w:r>
+        <w:rPr>
+          <w:u w:val="none"/>
+        </w:rPr>
+        <w:t xml:space="preserve">     </w:t>
+      </w:r>
+      <w:r>
+        <w:t>Comunicação Geral</w:t>
+      </w:r>
+    </w:p>
+    <w:p>
+      <w:r>
+        <w:t>Os procedimentos relacionados a comunicação devem seguir as políticas e procedimentos</w:t>
+      </w:r>
+    </w:p>
+    <w:p/>
+    <w:p/>
+    <w:p/>
+    <w:p/>
+    <w:p/>
+    <w:p/>
+    <w:p>
+      <w:pPr>
+        <w:pStyle w:val="Ttulo2"/>
+      </w:pPr>
+      <w:bookmarkStart w:id="6" w:name="_Toc423737296"/>
+      <w:bookmarkStart w:id="7" w:name="_Toc392666553"/>
+      <w:r>
+        <w:t>Tecnologias e Ferramentas usados para comunicar</w:t>
+      </w:r>
+      <w:bookmarkEnd w:id="6"/>
+      <w:bookmarkEnd w:id="7"/>
+    </w:p>
+    <w:p>
+      <w:r>
+        <w:t xml:space="preserve">Tecnologias e Ferramentas de comunicação estabelecidas deverão sempre estar em disponibilidade por toda a equipe </w:t>
+      </w:r>
+      <w:r>
+        <w:t>do projeto para a troca de informações;</w:t>
+      </w:r>
+    </w:p>
+    <w:p>
+      <w:pPr>
+        <w:pStyle w:val="PargrafodaLista"/>
+        <w:numPr>
+          <w:ilvl w:val="0"/>
+          <w:numId w:val="10"/>
+        </w:numPr>
+      </w:pPr>
+      <w:r>
+        <w:t>E-mail</w:t>
+      </w:r>
+    </w:p>
+    <w:p>
+      <w:pPr>
+        <w:pStyle w:val="PargrafodaLista"/>
+        <w:numPr>
+          <w:ilvl w:val="0"/>
+          <w:numId w:val="10"/>
+        </w:numPr>
+      </w:pPr>
+      <w:r>
+        <w:t>Whatsapp</w:t>
+      </w:r>
+    </w:p>
+    <w:p>
+      <w:pPr>
+        <w:pStyle w:val="PargrafodaLista"/>
+        <w:numPr>
+          <w:ilvl w:val="0"/>
+          <w:numId w:val="10"/>
+        </w:numPr>
+      </w:pPr>
+      <w:r>
+        <w:t>Github</w:t>
+      </w:r>
+    </w:p>
+    <w:p>
+      <w:pPr>
+        <w:pStyle w:val="PargrafodaLista"/>
+        <w:numPr>
+          <w:ilvl w:val="0"/>
+          <w:numId w:val="10"/>
+        </w:numPr>
+      </w:pPr>
+      <w:r>
+        <w:t>Link específico do projeto na internet</w:t>
+      </w:r>
+    </w:p>
+    <w:p>
+      <w:pPr>
+        <w:pStyle w:val="PargrafodaLista"/>
+      </w:pPr>
+    </w:p>
+    <w:p/>
+    <w:p/>
+    <w:p>
+      <w:pPr>
+        <w:pStyle w:val="Ttulo1"/>
+        <w:numPr>
+          <w:ilvl w:val="0"/>
+          <w:numId w:val="0"/>
+        </w:numPr>
+        <w:ind w:left="432" w:hanging="432"/>
+      </w:pPr>
+      <w:r>
+        <w:t>4.1</w:t>
+      </w:r>
+      <w:r>
+        <w:rPr>
+          <w:u w:val="none"/>
+        </w:rPr>
+        <w:t xml:space="preserve">     </w:t>
+      </w:r>
+      <w:r>
+        <w:t>Plano de Escalonamento</w:t>
+      </w:r>
+    </w:p>
+    <w:p>
+      <w:r>
+        <w:t>Todas as atividades realizadas durante o projeto que necessitarem de decisões agilizadas.</w:t>
+      </w:r>
+    </w:p>
+    <w:p>
+      <w:r>
+        <w:t>O plano também serve para reunir agilmente as pessoas envolvidas na tomada de decisões.</w:t>
+      </w:r>
+    </w:p>
+    <w:p>
+      <w:r>
+        <w:t>Sendo responsabilidade do Gerente de Projeto.</w:t>
+      </w:r>
+    </w:p>
+    <w:p/>
+    <w:p/>
+    <w:p/>
+    <w:p/>
+    <w:tbl>
+      <w:tblPr>
+        <w:tblStyle w:val="Tabelacomgrade"/>
+        <w:tblW w:w="0" w:type="auto"/>
+        <w:tblLook w:val="04A0" w:firstRow="1" w:lastRow="0" w:firstColumn="1" w:lastColumn="0" w:noHBand="0" w:noVBand="1"/>
+      </w:tblPr>
+      <w:tblGrid>
+        <w:gridCol w:w="2254"/>
+        <w:gridCol w:w="2254"/>
+        <w:gridCol w:w="2254"/>
+        <w:gridCol w:w="2254"/>
+      </w:tblGrid>
+      <w:tr>
+        <w:tc>
+          <w:tcPr>
+            <w:tcW w:w="2254" w:type="dxa"/>
+            <w:shd w:val="clear" w:color="auto" w:fill="DBE5F1" w:themeFill="accent1" w:themeFillTint="33"/>
+          </w:tcPr>
+          <w:p>
+            <w:pPr>
+              <w:jc w:val="center"/>
+            </w:pPr>
+            <w:r>
+              <w:rPr>
+                <w:color w:val="000000" w:themeColor="text1"/>
+              </w:rPr>
+              <w:t>Nível de Escalonamento</w:t>
+            </w:r>
+          </w:p>
+        </w:tc>
+        <w:tc>
+          <w:tcPr>
+            <w:tcW w:w="2254" w:type="dxa"/>
+            <w:shd w:val="clear" w:color="auto" w:fill="DBE5F1" w:themeFill="accent1" w:themeFillTint="33"/>
+          </w:tcPr>
+          <w:p>
+            <w:pPr>
+              <w:tabs>
+                <w:tab w:val="right" w:pos="2038"/>
+              </w:tabs>
+              <w:jc w:val="center"/>
+              <w:rPr>
+                <w:color w:val="000000" w:themeColor="text1"/>
+              </w:rPr>
+            </w:pPr>
+            <w:r>
+              <w:rPr>
+                <w:color w:val="000000" w:themeColor="text1"/>
+              </w:rPr>
+              <w:t>Cargo/Função</w:t>
+            </w:r>
+          </w:p>
+        </w:tc>
+        <w:tc>
+          <w:tcPr>
+            <w:tcW w:w="2254" w:type="dxa"/>
+            <w:shd w:val="clear" w:color="auto" w:fill="DBE5F1" w:themeFill="accent1" w:themeFillTint="33"/>
+          </w:tcPr>
+          <w:p>
+            <w:pPr>
+              <w:jc w:val="center"/>
+              <w:rPr>
+                <w:color w:val="000000" w:themeColor="text1"/>
+              </w:rPr>
+            </w:pPr>
+            <w:r>
+              <w:rPr>
+                <w:color w:val="000000" w:themeColor="text1"/>
+              </w:rPr>
+              <w:t>Nome</w:t>
+            </w:r>
+          </w:p>
+        </w:tc>
+        <w:tc>
+          <w:tcPr>
+            <w:tcW w:w="2254" w:type="dxa"/>
+            <w:shd w:val="clear" w:color="auto" w:fill="DBE5F1" w:themeFill="accent1" w:themeFillTint="33"/>
+          </w:tcPr>
+          <w:p>
+            <w:pPr>
+              <w:jc w:val="center"/>
+              <w:rPr>
+                <w:color w:val="000000" w:themeColor="text1"/>
+              </w:rPr>
+            </w:pPr>
+            <w:r>
+              <w:rPr>
+                <w:color w:val="000000" w:themeColor="text1"/>
+              </w:rPr>
+              <w:t>Quando acionar</w:t>
+            </w:r>
+          </w:p>
+        </w:tc>
+      </w:tr>
+      <w:tr>
+        <w:tc>
+          <w:tcPr>
+            <w:tcW w:w="2254" w:type="dxa"/>
+          </w:tcPr>
+          <w:p>
+            <w:r>
+              <w:t>1º Nivel</w:t>
+            </w:r>
+          </w:p>
+        </w:tc>
+        <w:tc>
+          <w:tcPr>
+            <w:tcW w:w="2254" w:type="dxa"/>
+          </w:tcPr>
+          <w:p>
+            <w:r>
+              <w:t>Gerente de Projeto</w:t>
+            </w:r>
+          </w:p>
+        </w:tc>
+        <w:tc>
+          <w:tcPr>
+            <w:tcW w:w="2254" w:type="dxa"/>
+          </w:tcPr>
+          <w:p>
+            <w:r>
+              <w:t>Xxxxxxxxxxxxxxxxxxxxxxx</w:t>
+            </w:r>
+          </w:p>
+        </w:tc>
+        <w:tc>
+          <w:tcPr>
+            <w:tcW w:w="2254" w:type="dxa"/>
+          </w:tcPr>
+          <w:p>
+            <w:r>
+              <w:t>Aprovação de orçamento</w:t>
+            </w:r>
+            <w:r>
+              <w:t xml:space="preserve"> adicional estiver confirmada</w:t>
+            </w:r>
+          </w:p>
+        </w:tc>
+      </w:tr>
+      <w:tr>
+        <w:tc>
+          <w:tcPr>
+            <w:tcW w:w="2254" w:type="dxa"/>
+          </w:tcPr>
+          <w:p>
+            <w:r>
+              <w:t>2º Nivel</w:t>
+            </w:r>
+          </w:p>
+        </w:tc>
+        <w:tc>
+          <w:tcPr>
+            <w:tcW w:w="2254" w:type="dxa"/>
+          </w:tcPr>
+          <w:p>
+            <w:r>
+              <w:t>Cliente</w:t>
+            </w:r>
+          </w:p>
+        </w:tc>
+        <w:tc>
+          <w:tcPr>
+            <w:tcW w:w="2254" w:type="dxa"/>
+          </w:tcPr>
+          <w:p>
+            <w:r>
+              <w:t>Xxxxxxxxxxxxxxxxxxxxxxx</w:t>
+            </w:r>
+          </w:p>
+        </w:tc>
+        <w:tc>
+          <w:tcPr>
+            <w:tcW w:w="2254" w:type="dxa"/>
+          </w:tcPr>
+          <w:p>
+            <w:r>
+              <w:t>Aprovação de orçamento adicional estiver confirmada</w:t>
+            </w:r>
+          </w:p>
+        </w:tc>
+      </w:tr>
+      <w:tr>
+        <w:tc>
+          <w:tcPr>
+            <w:tcW w:w="2254" w:type="dxa"/>
+          </w:tcPr>
+          <w:p>
+            <w:r>
+              <w:t>3º Nivel</w:t>
+            </w:r>
+          </w:p>
+        </w:tc>
+        <w:tc>
+          <w:tcPr>
+            <w:tcW w:w="2254" w:type="dxa"/>
+          </w:tcPr>
+          <w:p>
+            <w:r>
+              <w:t>Comitê do Projeto</w:t>
+            </w:r>
+          </w:p>
+        </w:tc>
+        <w:tc>
+          <w:tcPr>
+            <w:tcW w:w="2254" w:type="dxa"/>
+          </w:tcPr>
+          <w:p>
+            <w:r>
+              <w:t>Xxxxxxxxxxxxxxxxxxxxxxx</w:t>
+            </w:r>
+          </w:p>
+        </w:tc>
+        <w:tc>
+          <w:tcPr>
+            <w:tcW w:w="2254" w:type="dxa"/>
+          </w:tcPr>
+          <w:p>
+            <w:r>
+              <w:t>Aprovação de orçamento adicional e alterações significativas no projeto</w:t>
+            </w:r>
+          </w:p>
+        </w:tc>
+      </w:tr>
+      <w:tr>
+        <w:tc>
+          <w:tcPr>
+            <w:tcW w:w="2254" w:type="dxa"/>
+          </w:tcPr>
+          <w:p>
+            <w:r>
+              <w:t>4º Nivel</w:t>
+            </w:r>
+          </w:p>
+        </w:tc>
+        <w:tc>
+          <w:tcPr>
+            <w:tcW w:w="2254" w:type="dxa"/>
+          </w:tcPr>
+          <w:p>
+            <w:r>
+              <w:t>Programador</w:t>
+            </w:r>
+          </w:p>
+        </w:tc>
+        <w:tc>
+          <w:tcPr>
+            <w:tcW w:w="2254" w:type="dxa"/>
+          </w:tcPr>
+          <w:p>
+            <w:r>
+              <w:t>Xxxxxxxxxxxxxxxxxxxxxxx</w:t>
+            </w:r>
+          </w:p>
+        </w:tc>
+        <w:tc>
+          <w:tcPr>
+            <w:tcW w:w="2254" w:type="dxa"/>
+          </w:tcPr>
+          <w:p>
+            <w:r>
+              <w:t>Problemas, atualizações e manutenção referente ao software</w:t>
+            </w:r>
+          </w:p>
+        </w:tc>
+      </w:tr>
+      <w:tr>
+        <w:tc>
+          <w:tcPr>
+            <w:tcW w:w="2254" w:type="dxa"/>
+          </w:tcPr>
+          <w:p>
+            <w:r>
+              <w:t>5º Nivel</w:t>
+            </w:r>
+          </w:p>
+        </w:tc>
+        <w:tc>
+          <w:tcPr>
+            <w:tcW w:w="2254" w:type="dxa"/>
+          </w:tcPr>
+          <w:p>
+            <w:r>
+              <w:t>Patrocinador do Projeto</w:t>
+            </w:r>
+          </w:p>
+        </w:tc>
+        <w:tc>
+          <w:tcPr>
+            <w:tcW w:w="2254" w:type="dxa"/>
+          </w:tcPr>
+          <w:p>
+            <w:r>
+              <w:t>Xxxxxxxxxxxxxxxxxxxxxxx</w:t>
+            </w:r>
+          </w:p>
+        </w:tc>
+        <w:tc>
+          <w:tcPr>
+            <w:tcW w:w="2254" w:type="dxa"/>
+          </w:tcPr>
+          <w:p>
+            <w:r>
+              <w:t>Divergências e problemas que possam ocorrer na prática de funcionalidades do software</w:t>
+            </w:r>
+          </w:p>
+        </w:tc>
+      </w:tr>
+    </w:tbl>
+    <w:p/>
+    <w:p/>
+    <w:p/>
+    <w:p>
+      <w:r>
+        <w:t>x</w:t>
+      </w:r>
+    </w:p>
     <w:p/>
     <w:tbl>
       <w:tblPr>
@@ -448,7 +2446,7 @@
 </file>
 
 <file path=word/endnotes.xml><?xml version="1.0" encoding="utf-8"?>
-<w:endnotes xmlns:wpc="http://schemas.microsoft.com/office/word/2010/wordprocessingCanvas" xmlns:mc="http://schemas.openxmlformats.org/markup-compatibility/2006" xmlns:o="urn:schemas-microsoft-com:office:office" xmlns:r="http://schemas.openxmlformats.org/officeDocument/2006/relationships" xmlns:m="http://schemas.openxmlformats.org/officeDocument/2006/math" xmlns:v="urn:schemas-microsoft-com:vml" xmlns:wp14="http://schemas.microsoft.com/office/word/2010/wordprocessingDrawing" xmlns:wp="http://schemas.openxmlformats.org/drawingml/2006/wordprocessingDrawing" xmlns:w10="urn:schemas-microsoft-com:office:word" xmlns:w="http://schemas.openxmlformats.org/wordprocessingml/2006/main" xmlns:w14="http://schemas.microsoft.com/office/word/2010/wordml" xmlns:w15="http://schemas.microsoft.com/office/word/2012/wordml" xmlns:wpg="http://schemas.microsoft.com/office/word/2010/wordprocessingGroup" xmlns:wpi="http://schemas.microsoft.com/office/word/2010/wordprocessingInk" xmlns:wne="http://schemas.microsoft.com/office/word/2006/wordml" xmlns:wps="http://schemas.microsoft.com/office/word/2010/wordprocessingShape" mc:Ignorable="w14 w15 wp14">
+<w:endnotes xmlns:wpc="http://schemas.microsoft.com/office/word/2010/wordprocessingCanvas" xmlns:cx="http://schemas.microsoft.com/office/drawing/2014/chartex" xmlns:cx1="http://schemas.microsoft.com/office/drawing/2015/9/8/chartex" xmlns:cx2="http://schemas.microsoft.com/office/drawing/2015/10/21/chartex" xmlns:cx3="http://schemas.microsoft.com/office/drawing/2016/5/9/chartex" xmlns:cx4="http://schemas.microsoft.com/office/drawing/2016/5/10/chartex" xmlns:cx5="http://schemas.microsoft.com/office/drawing/2016/5/11/chartex" xmlns:cx6="http://schemas.microsoft.com/office/drawing/2016/5/12/chartex" xmlns:cx7="http://schemas.microsoft.com/office/drawing/2016/5/13/chartex" xmlns:cx8="http://schemas.microsoft.com/office/drawing/2016/5/14/chartex" xmlns:mc="http://schemas.openxmlformats.org/markup-compatibility/2006" xmlns:aink="http://schemas.microsoft.com/office/drawing/2016/ink" xmlns:o="urn:schemas-microsoft-com:office:office" xmlns:r="http://schemas.openxmlformats.org/officeDocument/2006/relationships" xmlns:m="http://schemas.openxmlformats.org/officeDocument/2006/math" xmlns:v="urn:schemas-microsoft-com:vml" xmlns:wp14="http://schemas.microsoft.com/office/word/2010/wordprocessingDrawing" xmlns:wp="http://schemas.openxmlformats.org/drawingml/2006/wordprocessingDrawing" xmlns:w10="urn:schemas-microsoft-com:office:word" xmlns:w="http://schemas.openxmlformats.org/wordprocessingml/2006/main" xmlns:w14="http://schemas.microsoft.com/office/word/2010/wordml" xmlns:w15="http://schemas.microsoft.com/office/word/2012/wordml" xmlns:w16se="http://schemas.microsoft.com/office/word/2015/wordml/symex" xmlns:wpg="http://schemas.microsoft.com/office/word/2010/wordprocessingGroup" xmlns:wpi="http://schemas.microsoft.com/office/word/2010/wordprocessingInk" xmlns:wne="http://schemas.microsoft.com/office/word/2006/wordml" xmlns:wps="http://schemas.microsoft.com/office/word/2010/wordprocessingShape" mc:Ignorable="w14 w15 w16se wp14">
   <w:endnote w:type="separator" w:id="-1">
     <w:p>
       <w:r>
@@ -467,7 +2465,7 @@
 </file>
 
 <file path=word/footer1.xml><?xml version="1.0" encoding="utf-8"?>
-<w:ftr xmlns:wpc="http://schemas.microsoft.com/office/word/2010/wordprocessingCanvas" xmlns:mc="http://schemas.openxmlformats.org/markup-compatibility/2006" xmlns:o="urn:schemas-microsoft-com:office:office" xmlns:r="http://schemas.openxmlformats.org/officeDocument/2006/relationships" xmlns:m="http://schemas.openxmlformats.org/officeDocument/2006/math" xmlns:v="urn:schemas-microsoft-com:vml" xmlns:wp14="http://schemas.microsoft.com/office/word/2010/wordprocessingDrawing" xmlns:wp="http://schemas.openxmlformats.org/drawingml/2006/wordprocessingDrawing" xmlns:w10="urn:schemas-microsoft-com:office:word" xmlns:w="http://schemas.openxmlformats.org/wordprocessingml/2006/main" xmlns:w14="http://schemas.microsoft.com/office/word/2010/wordml" xmlns:w15="http://schemas.microsoft.com/office/word/2012/wordml" xmlns:wpg="http://schemas.microsoft.com/office/word/2010/wordprocessingGroup" xmlns:wpi="http://schemas.microsoft.com/office/word/2010/wordprocessingInk" xmlns:wne="http://schemas.microsoft.com/office/word/2006/wordml" xmlns:wps="http://schemas.microsoft.com/office/word/2010/wordprocessingShape" mc:Ignorable="w14 w15 wp14">
+<w:ftr xmlns:wpc="http://schemas.microsoft.com/office/word/2010/wordprocessingCanvas" xmlns:cx="http://schemas.microsoft.com/office/drawing/2014/chartex" xmlns:cx1="http://schemas.microsoft.com/office/drawing/2015/9/8/chartex" xmlns:cx2="http://schemas.microsoft.com/office/drawing/2015/10/21/chartex" xmlns:cx3="http://schemas.microsoft.com/office/drawing/2016/5/9/chartex" xmlns:cx4="http://schemas.microsoft.com/office/drawing/2016/5/10/chartex" xmlns:cx5="http://schemas.microsoft.com/office/drawing/2016/5/11/chartex" xmlns:cx6="http://schemas.microsoft.com/office/drawing/2016/5/12/chartex" xmlns:cx7="http://schemas.microsoft.com/office/drawing/2016/5/13/chartex" xmlns:cx8="http://schemas.microsoft.com/office/drawing/2016/5/14/chartex" xmlns:mc="http://schemas.openxmlformats.org/markup-compatibility/2006" xmlns:aink="http://schemas.microsoft.com/office/drawing/2016/ink" xmlns:o="urn:schemas-microsoft-com:office:office" xmlns:r="http://schemas.openxmlformats.org/officeDocument/2006/relationships" xmlns:m="http://schemas.openxmlformats.org/officeDocument/2006/math" xmlns:v="urn:schemas-microsoft-com:vml" xmlns:wp14="http://schemas.microsoft.com/office/word/2010/wordprocessingDrawing" xmlns:wp="http://schemas.openxmlformats.org/drawingml/2006/wordprocessingDrawing" xmlns:w10="urn:schemas-microsoft-com:office:word" xmlns:w="http://schemas.openxmlformats.org/wordprocessingml/2006/main" xmlns:w14="http://schemas.microsoft.com/office/word/2010/wordml" xmlns:w15="http://schemas.microsoft.com/office/word/2012/wordml" xmlns:w16se="http://schemas.microsoft.com/office/word/2015/wordml/symex" xmlns:wpg="http://schemas.microsoft.com/office/word/2010/wordprocessingGroup" xmlns:wpi="http://schemas.microsoft.com/office/word/2010/wordprocessingInk" xmlns:wne="http://schemas.microsoft.com/office/word/2006/wordml" xmlns:wps="http://schemas.microsoft.com/office/word/2010/wordprocessingShape" mc:Ignorable="w14 w15 w16se wp14">
   <w:tbl>
     <w:tblPr>
       <w:tblW w:w="9288" w:type="dxa"/>
@@ -555,7 +2553,7 @@
               <w:noProof/>
               <w:color w:val="244061" w:themeColor="accent1" w:themeShade="80"/>
             </w:rPr>
-            <w:t>1</w:t>
+            <w:t>3</w:t>
           </w:r>
           <w:r>
             <w:rPr>
@@ -592,7 +2590,7 @@
               <w:noProof/>
               <w:color w:val="244061" w:themeColor="accent1" w:themeShade="80"/>
             </w:rPr>
-            <w:t>1</w:t>
+            <w:t>5</w:t>
           </w:r>
           <w:r>
             <w:rPr>
@@ -679,7 +2677,7 @@
 </file>
 
 <file path=word/footnotes.xml><?xml version="1.0" encoding="utf-8"?>
-<w:footnotes xmlns:wpc="http://schemas.microsoft.com/office/word/2010/wordprocessingCanvas" xmlns:mc="http://schemas.openxmlformats.org/markup-compatibility/2006" xmlns:o="urn:schemas-microsoft-com:office:office" xmlns:r="http://schemas.openxmlformats.org/officeDocument/2006/relationships" xmlns:m="http://schemas.openxmlformats.org/officeDocument/2006/math" xmlns:v="urn:schemas-microsoft-com:vml" xmlns:wp14="http://schemas.microsoft.com/office/word/2010/wordprocessingDrawing" xmlns:wp="http://schemas.openxmlformats.org/drawingml/2006/wordprocessingDrawing" xmlns:w10="urn:schemas-microsoft-com:office:word" xmlns:w="http://schemas.openxmlformats.org/wordprocessingml/2006/main" xmlns:w14="http://schemas.microsoft.com/office/word/2010/wordml" xmlns:w15="http://schemas.microsoft.com/office/word/2012/wordml" xmlns:wpg="http://schemas.microsoft.com/office/word/2010/wordprocessingGroup" xmlns:wpi="http://schemas.microsoft.com/office/word/2010/wordprocessingInk" xmlns:wne="http://schemas.microsoft.com/office/word/2006/wordml" xmlns:wps="http://schemas.microsoft.com/office/word/2010/wordprocessingShape" mc:Ignorable="w14 w15 wp14">
+<w:footnotes xmlns:wpc="http://schemas.microsoft.com/office/word/2010/wordprocessingCanvas" xmlns:cx="http://schemas.microsoft.com/office/drawing/2014/chartex" xmlns:cx1="http://schemas.microsoft.com/office/drawing/2015/9/8/chartex" xmlns:cx2="http://schemas.microsoft.com/office/drawing/2015/10/21/chartex" xmlns:cx3="http://schemas.microsoft.com/office/drawing/2016/5/9/chartex" xmlns:cx4="http://schemas.microsoft.com/office/drawing/2016/5/10/chartex" xmlns:cx5="http://schemas.microsoft.com/office/drawing/2016/5/11/chartex" xmlns:cx6="http://schemas.microsoft.com/office/drawing/2016/5/12/chartex" xmlns:cx7="http://schemas.microsoft.com/office/drawing/2016/5/13/chartex" xmlns:cx8="http://schemas.microsoft.com/office/drawing/2016/5/14/chartex" xmlns:mc="http://schemas.openxmlformats.org/markup-compatibility/2006" xmlns:aink="http://schemas.microsoft.com/office/drawing/2016/ink" xmlns:o="urn:schemas-microsoft-com:office:office" xmlns:r="http://schemas.openxmlformats.org/officeDocument/2006/relationships" xmlns:m="http://schemas.openxmlformats.org/officeDocument/2006/math" xmlns:v="urn:schemas-microsoft-com:vml" xmlns:wp14="http://schemas.microsoft.com/office/word/2010/wordprocessingDrawing" xmlns:wp="http://schemas.openxmlformats.org/drawingml/2006/wordprocessingDrawing" xmlns:w10="urn:schemas-microsoft-com:office:word" xmlns:w="http://schemas.openxmlformats.org/wordprocessingml/2006/main" xmlns:w14="http://schemas.microsoft.com/office/word/2010/wordml" xmlns:w15="http://schemas.microsoft.com/office/word/2012/wordml" xmlns:w16se="http://schemas.microsoft.com/office/word/2015/wordml/symex" xmlns:wpg="http://schemas.microsoft.com/office/word/2010/wordprocessingGroup" xmlns:wpi="http://schemas.microsoft.com/office/word/2010/wordprocessingInk" xmlns:wne="http://schemas.microsoft.com/office/word/2006/wordml" xmlns:wps="http://schemas.microsoft.com/office/word/2010/wordprocessingShape" mc:Ignorable="w14 w15 w16se wp14">
   <w:footnote w:type="separator" w:id="-1">
     <w:p>
       <w:r>
@@ -698,7 +2696,7 @@
 </file>
 
 <file path=word/header1.xml><?xml version="1.0" encoding="utf-8"?>
-<w:hdr xmlns:wpc="http://schemas.microsoft.com/office/word/2010/wordprocessingCanvas" xmlns:mc="http://schemas.openxmlformats.org/markup-compatibility/2006" xmlns:o="urn:schemas-microsoft-com:office:office" xmlns:r="http://schemas.openxmlformats.org/officeDocument/2006/relationships" xmlns:m="http://schemas.openxmlformats.org/officeDocument/2006/math" xmlns:v="urn:schemas-microsoft-com:vml" xmlns:wp14="http://schemas.microsoft.com/office/word/2010/wordprocessingDrawing" xmlns:wp="http://schemas.openxmlformats.org/drawingml/2006/wordprocessingDrawing" xmlns:w10="urn:schemas-microsoft-com:office:word" xmlns:w="http://schemas.openxmlformats.org/wordprocessingml/2006/main" xmlns:w14="http://schemas.microsoft.com/office/word/2010/wordml" xmlns:w15="http://schemas.microsoft.com/office/word/2012/wordml" xmlns:wpg="http://schemas.microsoft.com/office/word/2010/wordprocessingGroup" xmlns:wpi="http://schemas.microsoft.com/office/word/2010/wordprocessingInk" xmlns:wne="http://schemas.microsoft.com/office/word/2006/wordml" xmlns:wps="http://schemas.microsoft.com/office/word/2010/wordprocessingShape" mc:Ignorable="w14 w15 wp14">
+<w:hdr xmlns:wpc="http://schemas.microsoft.com/office/word/2010/wordprocessingCanvas" xmlns:cx="http://schemas.microsoft.com/office/drawing/2014/chartex" xmlns:cx1="http://schemas.microsoft.com/office/drawing/2015/9/8/chartex" xmlns:cx2="http://schemas.microsoft.com/office/drawing/2015/10/21/chartex" xmlns:cx3="http://schemas.microsoft.com/office/drawing/2016/5/9/chartex" xmlns:cx4="http://schemas.microsoft.com/office/drawing/2016/5/10/chartex" xmlns:cx5="http://schemas.microsoft.com/office/drawing/2016/5/11/chartex" xmlns:cx6="http://schemas.microsoft.com/office/drawing/2016/5/12/chartex" xmlns:cx7="http://schemas.microsoft.com/office/drawing/2016/5/13/chartex" xmlns:cx8="http://schemas.microsoft.com/office/drawing/2016/5/14/chartex" xmlns:mc="http://schemas.openxmlformats.org/markup-compatibility/2006" xmlns:aink="http://schemas.microsoft.com/office/drawing/2016/ink" xmlns:o="urn:schemas-microsoft-com:office:office" xmlns:r="http://schemas.openxmlformats.org/officeDocument/2006/relationships" xmlns:m="http://schemas.openxmlformats.org/officeDocument/2006/math" xmlns:v="urn:schemas-microsoft-com:vml" xmlns:wp14="http://schemas.microsoft.com/office/word/2010/wordprocessingDrawing" xmlns:wp="http://schemas.openxmlformats.org/drawingml/2006/wordprocessingDrawing" xmlns:w10="urn:schemas-microsoft-com:office:word" xmlns:w="http://schemas.openxmlformats.org/wordprocessingml/2006/main" xmlns:w14="http://schemas.microsoft.com/office/word/2010/wordml" xmlns:w15="http://schemas.microsoft.com/office/word/2012/wordml" xmlns:w16se="http://schemas.microsoft.com/office/word/2015/wordml/symex" xmlns:wpg="http://schemas.microsoft.com/office/word/2010/wordprocessingGroup" xmlns:wpi="http://schemas.microsoft.com/office/word/2010/wordprocessingInk" xmlns:wne="http://schemas.microsoft.com/office/word/2006/wordml" xmlns:wps="http://schemas.microsoft.com/office/word/2010/wordprocessingShape" mc:Ignorable="w14 w15 w16se wp14">
   <w:tbl>
     <w:tblPr>
       <w:tblStyle w:val="Tabelacomgrade"/>
@@ -855,7 +2853,7 @@
 </file>
 
 <file path=word/numbering.xml><?xml version="1.0" encoding="utf-8"?>
-<w:numbering xmlns:wpc="http://schemas.microsoft.com/office/word/2010/wordprocessingCanvas" xmlns:mc="http://schemas.openxmlformats.org/markup-compatibility/2006" xmlns:o="urn:schemas-microsoft-com:office:office" xmlns:r="http://schemas.openxmlformats.org/officeDocument/2006/relationships" xmlns:m="http://schemas.openxmlformats.org/officeDocument/2006/math" xmlns:v="urn:schemas-microsoft-com:vml" xmlns:wp14="http://schemas.microsoft.com/office/word/2010/wordprocessingDrawing" xmlns:wp="http://schemas.openxmlformats.org/drawingml/2006/wordprocessingDrawing" xmlns:w10="urn:schemas-microsoft-com:office:word" xmlns:w="http://schemas.openxmlformats.org/wordprocessingml/2006/main" xmlns:w14="http://schemas.microsoft.com/office/word/2010/wordml" xmlns:w15="http://schemas.microsoft.com/office/word/2012/wordml" xmlns:wpg="http://schemas.microsoft.com/office/word/2010/wordprocessingGroup" xmlns:wpi="http://schemas.microsoft.com/office/word/2010/wordprocessingInk" xmlns:wne="http://schemas.microsoft.com/office/word/2006/wordml" xmlns:wps="http://schemas.microsoft.com/office/word/2010/wordprocessingShape" mc:Ignorable="w14 w15 wp14">
+<w:numbering xmlns:wpc="http://schemas.microsoft.com/office/word/2010/wordprocessingCanvas" xmlns:cx="http://schemas.microsoft.com/office/drawing/2014/chartex" xmlns:cx1="http://schemas.microsoft.com/office/drawing/2015/9/8/chartex" xmlns:cx2="http://schemas.microsoft.com/office/drawing/2015/10/21/chartex" xmlns:cx3="http://schemas.microsoft.com/office/drawing/2016/5/9/chartex" xmlns:cx4="http://schemas.microsoft.com/office/drawing/2016/5/10/chartex" xmlns:cx5="http://schemas.microsoft.com/office/drawing/2016/5/11/chartex" xmlns:cx6="http://schemas.microsoft.com/office/drawing/2016/5/12/chartex" xmlns:cx7="http://schemas.microsoft.com/office/drawing/2016/5/13/chartex" xmlns:cx8="http://schemas.microsoft.com/office/drawing/2016/5/14/chartex" xmlns:mc="http://schemas.openxmlformats.org/markup-compatibility/2006" xmlns:aink="http://schemas.microsoft.com/office/drawing/2016/ink" xmlns:o="urn:schemas-microsoft-com:office:office" xmlns:r="http://schemas.openxmlformats.org/officeDocument/2006/relationships" xmlns:m="http://schemas.openxmlformats.org/officeDocument/2006/math" xmlns:v="urn:schemas-microsoft-com:vml" xmlns:wp14="http://schemas.microsoft.com/office/word/2010/wordprocessingDrawing" xmlns:wp="http://schemas.openxmlformats.org/drawingml/2006/wordprocessingDrawing" xmlns:w10="urn:schemas-microsoft-com:office:word" xmlns:w="http://schemas.openxmlformats.org/wordprocessingml/2006/main" xmlns:w14="http://schemas.microsoft.com/office/word/2010/wordml" xmlns:w15="http://schemas.microsoft.com/office/word/2012/wordml" xmlns:w16se="http://schemas.microsoft.com/office/word/2015/wordml/symex" xmlns:wpg="http://schemas.microsoft.com/office/word/2010/wordprocessingGroup" xmlns:wpi="http://schemas.microsoft.com/office/word/2010/wordprocessingInk" xmlns:wne="http://schemas.microsoft.com/office/word/2006/wordml" xmlns:wps="http://schemas.microsoft.com/office/word/2010/wordprocessingShape" mc:Ignorable="w14 w15 w16se wp14">
   <w:abstractNum w:abstractNumId="0" w15:restartNumberingAfterBreak="0">
     <w:nsid w:val="0B612D17"/>
     <w:multiLevelType w:val="multilevel"/>
@@ -1016,7 +3014,7 @@
       <w:lvlText w:val="%1"/>
       <w:lvlJc w:val="left"/>
       <w:pPr>
-        <w:ind w:left="432" w:hanging="432"/>
+        <w:ind w:left="882" w:hanging="432"/>
       </w:pPr>
     </w:lvl>
     <w:lvl w:ilvl="1">
@@ -1026,7 +3024,7 @@
       <w:lvlText w:val="%1.%2"/>
       <w:lvlJc w:val="left"/>
       <w:pPr>
-        <w:ind w:left="576" w:hanging="576"/>
+        <w:ind w:left="1116" w:hanging="576"/>
       </w:pPr>
     </w:lvl>
     <w:lvl w:ilvl="2">
@@ -1101,6 +3099,232 @@
     </w:lvl>
   </w:abstractNum>
   <w:abstractNum w:abstractNumId="2" w15:restartNumberingAfterBreak="0">
+    <w:nsid w:val="1AD50AA5"/>
+    <w:multiLevelType w:val="hybridMultilevel"/>
+    <w:tmpl w:val="643CEC6E"/>
+    <w:lvl w:ilvl="0" w:tplc="04090001">
+      <w:start w:val="1"/>
+      <w:numFmt w:val="bullet"/>
+      <w:lvlText w:val=""/>
+      <w:lvlJc w:val="left"/>
+      <w:pPr>
+        <w:ind w:left="720" w:hanging="360"/>
+      </w:pPr>
+      <w:rPr>
+        <w:rFonts w:ascii="Symbol" w:hAnsi="Symbol" w:hint="default"/>
+      </w:rPr>
+    </w:lvl>
+    <w:lvl w:ilvl="1" w:tplc="04160003" w:tentative="1">
+      <w:start w:val="1"/>
+      <w:numFmt w:val="bullet"/>
+      <w:lvlText w:val="o"/>
+      <w:lvlJc w:val="left"/>
+      <w:pPr>
+        <w:ind w:left="1440" w:hanging="360"/>
+      </w:pPr>
+      <w:rPr>
+        <w:rFonts w:ascii="Courier New" w:hAnsi="Courier New" w:cs="Courier New" w:hint="default"/>
+      </w:rPr>
+    </w:lvl>
+    <w:lvl w:ilvl="2" w:tplc="04160005" w:tentative="1">
+      <w:start w:val="1"/>
+      <w:numFmt w:val="bullet"/>
+      <w:lvlText w:val=""/>
+      <w:lvlJc w:val="left"/>
+      <w:pPr>
+        <w:ind w:left="2160" w:hanging="360"/>
+      </w:pPr>
+      <w:rPr>
+        <w:rFonts w:ascii="Wingdings" w:hAnsi="Wingdings" w:hint="default"/>
+      </w:rPr>
+    </w:lvl>
+    <w:lvl w:ilvl="3" w:tplc="04160001" w:tentative="1">
+      <w:start w:val="1"/>
+      <w:numFmt w:val="bullet"/>
+      <w:lvlText w:val=""/>
+      <w:lvlJc w:val="left"/>
+      <w:pPr>
+        <w:ind w:left="2880" w:hanging="360"/>
+      </w:pPr>
+      <w:rPr>
+        <w:rFonts w:ascii="Symbol" w:hAnsi="Symbol" w:hint="default"/>
+      </w:rPr>
+    </w:lvl>
+    <w:lvl w:ilvl="4" w:tplc="04160003" w:tentative="1">
+      <w:start w:val="1"/>
+      <w:numFmt w:val="bullet"/>
+      <w:lvlText w:val="o"/>
+      <w:lvlJc w:val="left"/>
+      <w:pPr>
+        <w:ind w:left="3600" w:hanging="360"/>
+      </w:pPr>
+      <w:rPr>
+        <w:rFonts w:ascii="Courier New" w:hAnsi="Courier New" w:cs="Courier New" w:hint="default"/>
+      </w:rPr>
+    </w:lvl>
+    <w:lvl w:ilvl="5" w:tplc="04160005" w:tentative="1">
+      <w:start w:val="1"/>
+      <w:numFmt w:val="bullet"/>
+      <w:lvlText w:val=""/>
+      <w:lvlJc w:val="left"/>
+      <w:pPr>
+        <w:ind w:left="4320" w:hanging="360"/>
+      </w:pPr>
+      <w:rPr>
+        <w:rFonts w:ascii="Wingdings" w:hAnsi="Wingdings" w:hint="default"/>
+      </w:rPr>
+    </w:lvl>
+    <w:lvl w:ilvl="6" w:tplc="04160001" w:tentative="1">
+      <w:start w:val="1"/>
+      <w:numFmt w:val="bullet"/>
+      <w:lvlText w:val=""/>
+      <w:lvlJc w:val="left"/>
+      <w:pPr>
+        <w:ind w:left="5040" w:hanging="360"/>
+      </w:pPr>
+      <w:rPr>
+        <w:rFonts w:ascii="Symbol" w:hAnsi="Symbol" w:hint="default"/>
+      </w:rPr>
+    </w:lvl>
+    <w:lvl w:ilvl="7" w:tplc="04160003" w:tentative="1">
+      <w:start w:val="1"/>
+      <w:numFmt w:val="bullet"/>
+      <w:lvlText w:val="o"/>
+      <w:lvlJc w:val="left"/>
+      <w:pPr>
+        <w:ind w:left="5760" w:hanging="360"/>
+      </w:pPr>
+      <w:rPr>
+        <w:rFonts w:ascii="Courier New" w:hAnsi="Courier New" w:cs="Courier New" w:hint="default"/>
+      </w:rPr>
+    </w:lvl>
+    <w:lvl w:ilvl="8" w:tplc="04160005" w:tentative="1">
+      <w:start w:val="1"/>
+      <w:numFmt w:val="bullet"/>
+      <w:lvlText w:val=""/>
+      <w:lvlJc w:val="left"/>
+      <w:pPr>
+        <w:ind w:left="6480" w:hanging="360"/>
+      </w:pPr>
+      <w:rPr>
+        <w:rFonts w:ascii="Wingdings" w:hAnsi="Wingdings" w:hint="default"/>
+      </w:rPr>
+    </w:lvl>
+  </w:abstractNum>
+  <w:abstractNum w:abstractNumId="3" w15:restartNumberingAfterBreak="0">
+    <w:nsid w:val="31B35FE9"/>
+    <w:multiLevelType w:val="hybridMultilevel"/>
+    <w:tmpl w:val="8A4ACD98"/>
+    <w:lvl w:ilvl="0" w:tplc="04090001">
+      <w:start w:val="1"/>
+      <w:numFmt w:val="bullet"/>
+      <w:lvlText w:val=""/>
+      <w:lvlJc w:val="left"/>
+      <w:pPr>
+        <w:ind w:left="720" w:hanging="360"/>
+      </w:pPr>
+      <w:rPr>
+        <w:rFonts w:ascii="Symbol" w:hAnsi="Symbol" w:hint="default"/>
+      </w:rPr>
+    </w:lvl>
+    <w:lvl w:ilvl="1" w:tplc="04160003" w:tentative="1">
+      <w:start w:val="1"/>
+      <w:numFmt w:val="bullet"/>
+      <w:lvlText w:val="o"/>
+      <w:lvlJc w:val="left"/>
+      <w:pPr>
+        <w:ind w:left="1440" w:hanging="360"/>
+      </w:pPr>
+      <w:rPr>
+        <w:rFonts w:ascii="Courier New" w:hAnsi="Courier New" w:cs="Courier New" w:hint="default"/>
+      </w:rPr>
+    </w:lvl>
+    <w:lvl w:ilvl="2" w:tplc="04160005" w:tentative="1">
+      <w:start w:val="1"/>
+      <w:numFmt w:val="bullet"/>
+      <w:lvlText w:val=""/>
+      <w:lvlJc w:val="left"/>
+      <w:pPr>
+        <w:ind w:left="2160" w:hanging="360"/>
+      </w:pPr>
+      <w:rPr>
+        <w:rFonts w:ascii="Wingdings" w:hAnsi="Wingdings" w:hint="default"/>
+      </w:rPr>
+    </w:lvl>
+    <w:lvl w:ilvl="3" w:tplc="04160001" w:tentative="1">
+      <w:start w:val="1"/>
+      <w:numFmt w:val="bullet"/>
+      <w:lvlText w:val=""/>
+      <w:lvlJc w:val="left"/>
+      <w:pPr>
+        <w:ind w:left="2880" w:hanging="360"/>
+      </w:pPr>
+      <w:rPr>
+        <w:rFonts w:ascii="Symbol" w:hAnsi="Symbol" w:hint="default"/>
+      </w:rPr>
+    </w:lvl>
+    <w:lvl w:ilvl="4" w:tplc="04160003" w:tentative="1">
+      <w:start w:val="1"/>
+      <w:numFmt w:val="bullet"/>
+      <w:lvlText w:val="o"/>
+      <w:lvlJc w:val="left"/>
+      <w:pPr>
+        <w:ind w:left="3600" w:hanging="360"/>
+      </w:pPr>
+      <w:rPr>
+        <w:rFonts w:ascii="Courier New" w:hAnsi="Courier New" w:cs="Courier New" w:hint="default"/>
+      </w:rPr>
+    </w:lvl>
+    <w:lvl w:ilvl="5" w:tplc="04160005" w:tentative="1">
+      <w:start w:val="1"/>
+      <w:numFmt w:val="bullet"/>
+      <w:lvlText w:val=""/>
+      <w:lvlJc w:val="left"/>
+      <w:pPr>
+        <w:ind w:left="4320" w:hanging="360"/>
+      </w:pPr>
+      <w:rPr>
+        <w:rFonts w:ascii="Wingdings" w:hAnsi="Wingdings" w:hint="default"/>
+      </w:rPr>
+    </w:lvl>
+    <w:lvl w:ilvl="6" w:tplc="04160001" w:tentative="1">
+      <w:start w:val="1"/>
+      <w:numFmt w:val="bullet"/>
+      <w:lvlText w:val=""/>
+      <w:lvlJc w:val="left"/>
+      <w:pPr>
+        <w:ind w:left="5040" w:hanging="360"/>
+      </w:pPr>
+      <w:rPr>
+        <w:rFonts w:ascii="Symbol" w:hAnsi="Symbol" w:hint="default"/>
+      </w:rPr>
+    </w:lvl>
+    <w:lvl w:ilvl="7" w:tplc="04160003" w:tentative="1">
+      <w:start w:val="1"/>
+      <w:numFmt w:val="bullet"/>
+      <w:lvlText w:val="o"/>
+      <w:lvlJc w:val="left"/>
+      <w:pPr>
+        <w:ind w:left="5760" w:hanging="360"/>
+      </w:pPr>
+      <w:rPr>
+        <w:rFonts w:ascii="Courier New" w:hAnsi="Courier New" w:cs="Courier New" w:hint="default"/>
+      </w:rPr>
+    </w:lvl>
+    <w:lvl w:ilvl="8" w:tplc="04160005" w:tentative="1">
+      <w:start w:val="1"/>
+      <w:numFmt w:val="bullet"/>
+      <w:lvlText w:val=""/>
+      <w:lvlJc w:val="left"/>
+      <w:pPr>
+        <w:ind w:left="6480" w:hanging="360"/>
+      </w:pPr>
+      <w:rPr>
+        <w:rFonts w:ascii="Wingdings" w:hAnsi="Wingdings" w:hint="default"/>
+      </w:rPr>
+    </w:lvl>
+  </w:abstractNum>
+  <w:abstractNum w:abstractNumId="4" w15:restartNumberingAfterBreak="0">
     <w:nsid w:val="49032F08"/>
     <w:multiLevelType w:val="multilevel"/>
     <w:tmpl w:val="1180C886"/>
@@ -1249,7 +3473,7 @@
       </w:rPr>
     </w:lvl>
   </w:abstractNum>
-  <w:abstractNum w:abstractNumId="3" w15:restartNumberingAfterBreak="0">
+  <w:abstractNum w:abstractNumId="5" w15:restartNumberingAfterBreak="0">
     <w:nsid w:val="4CD011B6"/>
     <w:multiLevelType w:val="hybridMultilevel"/>
     <w:tmpl w:val="4C364690"/>
@@ -1362,7 +3586,7 @@
       </w:rPr>
     </w:lvl>
   </w:abstractNum>
-  <w:abstractNum w:abstractNumId="4" w15:restartNumberingAfterBreak="0">
+  <w:abstractNum w:abstractNumId="6" w15:restartNumberingAfterBreak="0">
     <w:nsid w:val="524145C7"/>
     <w:multiLevelType w:val="multilevel"/>
     <w:tmpl w:val="5C661096"/>
@@ -1511,7 +3735,7 @@
       </w:rPr>
     </w:lvl>
   </w:abstractNum>
-  <w:abstractNum w:abstractNumId="5" w15:restartNumberingAfterBreak="0">
+  <w:abstractNum w:abstractNumId="7" w15:restartNumberingAfterBreak="0">
     <w:nsid w:val="5F020E80"/>
     <w:multiLevelType w:val="multilevel"/>
     <w:tmpl w:val="DA0203E0"/>
@@ -1660,7 +3884,7 @@
       </w:rPr>
     </w:lvl>
   </w:abstractNum>
-  <w:abstractNum w:abstractNumId="6" w15:restartNumberingAfterBreak="0">
+  <w:abstractNum w:abstractNumId="8" w15:restartNumberingAfterBreak="0">
     <w:nsid w:val="6F915017"/>
     <w:multiLevelType w:val="multilevel"/>
     <w:tmpl w:val="8438BD02"/>
@@ -1809,7 +4033,7 @@
       </w:rPr>
     </w:lvl>
   </w:abstractNum>
-  <w:abstractNum w:abstractNumId="7" w15:restartNumberingAfterBreak="0">
+  <w:abstractNum w:abstractNumId="9" w15:restartNumberingAfterBreak="0">
     <w:nsid w:val="7372281D"/>
     <w:multiLevelType w:val="hybridMultilevel"/>
     <w:tmpl w:val="429E3370"/>
@@ -1923,34 +4147,40 @@
     </w:lvl>
   </w:abstractNum>
   <w:num w:numId="1">
-    <w:abstractNumId w:val="7"/>
+    <w:abstractNumId w:val="9"/>
   </w:num>
   <w:num w:numId="2">
-    <w:abstractNumId w:val="3"/>
+    <w:abstractNumId w:val="5"/>
   </w:num>
   <w:num w:numId="3">
-    <w:abstractNumId w:val="4"/>
+    <w:abstractNumId w:val="6"/>
   </w:num>
   <w:num w:numId="4">
-    <w:abstractNumId w:val="2"/>
+    <w:abstractNumId w:val="4"/>
   </w:num>
   <w:num w:numId="5">
     <w:abstractNumId w:val="0"/>
   </w:num>
   <w:num w:numId="6">
-    <w:abstractNumId w:val="5"/>
+    <w:abstractNumId w:val="7"/>
   </w:num>
   <w:num w:numId="7">
-    <w:abstractNumId w:val="6"/>
+    <w:abstractNumId w:val="8"/>
   </w:num>
   <w:num w:numId="8">
     <w:abstractNumId w:val="1"/>
+  </w:num>
+  <w:num w:numId="9">
+    <w:abstractNumId w:val="2"/>
+  </w:num>
+  <w:num w:numId="10">
+    <w:abstractNumId w:val="3"/>
   </w:num>
 </w:numbering>
 </file>
 
 <file path=word/styles.xml><?xml version="1.0" encoding="utf-8"?>
-<w:styles xmlns:mc="http://schemas.openxmlformats.org/markup-compatibility/2006" xmlns:r="http://schemas.openxmlformats.org/officeDocument/2006/relationships" xmlns:w="http://schemas.openxmlformats.org/wordprocessingml/2006/main" xmlns:w14="http://schemas.microsoft.com/office/word/2010/wordml" xmlns:w15="http://schemas.microsoft.com/office/word/2012/wordml" mc:Ignorable="w14 w15">
+<w:styles xmlns:mc="http://schemas.openxmlformats.org/markup-compatibility/2006" xmlns:r="http://schemas.openxmlformats.org/officeDocument/2006/relationships" xmlns:w="http://schemas.openxmlformats.org/wordprocessingml/2006/main" xmlns:w14="http://schemas.microsoft.com/office/word/2010/wordml" xmlns:w15="http://schemas.microsoft.com/office/word/2012/wordml" xmlns:w16se="http://schemas.microsoft.com/office/word/2015/wordml/symex" mc:Ignorable="w14 w15 w16se">
   <w:docDefaults>
     <w:rPrDefault>
       <w:rPr>
@@ -1966,7 +4196,7 @@
       </w:pPr>
     </w:pPrDefault>
   </w:docDefaults>
-  <w:latentStyles w:defLockedState="0" w:defUIPriority="99" w:defSemiHidden="0" w:defUnhideWhenUsed="0" w:defQFormat="0" w:count="371">
+  <w:latentStyles w:defLockedState="0" w:defUIPriority="99" w:defSemiHidden="0" w:defUnhideWhenUsed="0" w:defQFormat="0" w:count="374">
     <w:lsdException w:name="Normal" w:uiPriority="0" w:qFormat="1"/>
     <w:lsdException w:name="heading 1" w:uiPriority="9" w:qFormat="1"/>
     <w:lsdException w:name="heading 2" w:semiHidden="1" w:uiPriority="9" w:unhideWhenUsed="1" w:qFormat="1"/>
@@ -2072,7 +4302,6 @@
     <w:lsdException w:name="HTML Sample" w:semiHidden="1" w:unhideWhenUsed="1"/>
     <w:lsdException w:name="HTML Typewriter" w:semiHidden="1" w:unhideWhenUsed="1"/>
     <w:lsdException w:name="HTML Variable" w:semiHidden="1" w:unhideWhenUsed="1"/>
-    <w:lsdException w:name="Normal Table" w:semiHidden="1" w:unhideWhenUsed="1"/>
     <w:lsdException w:name="annotation subject" w:semiHidden="1" w:unhideWhenUsed="1"/>
     <w:lsdException w:name="No List" w:semiHidden="1" w:unhideWhenUsed="1"/>
     <w:lsdException w:name="Outline List 1" w:semiHidden="1" w:unhideWhenUsed="1"/>
@@ -2117,7 +4346,6 @@
     <w:lsdException w:name="Table Professional" w:semiHidden="1" w:unhideWhenUsed="1"/>
     <w:lsdException w:name="Table Subtle 1" w:semiHidden="1" w:unhideWhenUsed="1"/>
     <w:lsdException w:name="Table Subtle 2" w:semiHidden="1" w:unhideWhenUsed="1"/>
-    <w:lsdException w:name="Table Web 1" w:semiHidden="1" w:unhideWhenUsed="1"/>
     <w:lsdException w:name="Table Web 2" w:semiHidden="1" w:unhideWhenUsed="1"/>
     <w:lsdException w:name="Table Web 3" w:semiHidden="1" w:unhideWhenUsed="1"/>
     <w:lsdException w:name="Balloon Text" w:semiHidden="1" w:unhideWhenUsed="1"/>
@@ -2329,6 +4557,9 @@
     <w:lsdException w:name="List Table 5 Dark Accent 6" w:uiPriority="50"/>
     <w:lsdException w:name="List Table 6 Colorful Accent 6" w:uiPriority="51"/>
     <w:lsdException w:name="List Table 7 Colorful Accent 6" w:uiPriority="52"/>
+    <w:lsdException w:name="Mention" w:semiHidden="1" w:unhideWhenUsed="1"/>
+    <w:lsdException w:name="Smart Hyperlink" w:semiHidden="1" w:unhideWhenUsed="1"/>
+    <w:lsdException w:name="Hashtag" w:semiHidden="1" w:unhideWhenUsed="1"/>
   </w:latentStyles>
   <w:style w:type="paragraph" w:default="1" w:styleId="Normal">
     <w:name w:val="Normal"/>
@@ -2356,6 +4587,7 @@
         <w:numId w:val="8"/>
       </w:numPr>
       <w:spacing w:before="120"/>
+      <w:ind w:left="432"/>
       <w:outlineLvl w:val="0"/>
     </w:pPr>
     <w:rPr>
@@ -2386,6 +4618,7 @@
         <w:numId w:val="8"/>
       </w:numPr>
       <w:spacing w:before="200"/>
+      <w:ind w:left="576"/>
       <w:outlineLvl w:val="1"/>
     </w:pPr>
     <w:rPr>
@@ -3036,7 +5269,7 @@
 </file>
 
 <file path=word/glossary/document.xml><?xml version="1.0" encoding="utf-8"?>
-<w:glossaryDocument xmlns:wpc="http://schemas.microsoft.com/office/word/2010/wordprocessingCanvas" xmlns:mc="http://schemas.openxmlformats.org/markup-compatibility/2006" xmlns:o="urn:schemas-microsoft-com:office:office" xmlns:r="http://schemas.openxmlformats.org/officeDocument/2006/relationships" xmlns:m="http://schemas.openxmlformats.org/officeDocument/2006/math" xmlns:v="urn:schemas-microsoft-com:vml" xmlns:wp14="http://schemas.microsoft.com/office/word/2010/wordprocessingDrawing" xmlns:wp="http://schemas.openxmlformats.org/drawingml/2006/wordprocessingDrawing" xmlns:w10="urn:schemas-microsoft-com:office:word" xmlns:w="http://schemas.openxmlformats.org/wordprocessingml/2006/main" xmlns:w14="http://schemas.microsoft.com/office/word/2010/wordml" xmlns:w15="http://schemas.microsoft.com/office/word/2012/wordml" xmlns:wpg="http://schemas.microsoft.com/office/word/2010/wordprocessingGroup" xmlns:wpi="http://schemas.microsoft.com/office/word/2010/wordprocessingInk" xmlns:wne="http://schemas.microsoft.com/office/word/2006/wordml" xmlns:wps="http://schemas.microsoft.com/office/word/2010/wordprocessingShape" mc:Ignorable="w14 w15 wp14">
+<w:glossaryDocument xmlns:wpc="http://schemas.microsoft.com/office/word/2010/wordprocessingCanvas" xmlns:cx="http://schemas.microsoft.com/office/drawing/2014/chartex" xmlns:cx1="http://schemas.microsoft.com/office/drawing/2015/9/8/chartex" xmlns:cx2="http://schemas.microsoft.com/office/drawing/2015/10/21/chartex" xmlns:cx3="http://schemas.microsoft.com/office/drawing/2016/5/9/chartex" xmlns:cx4="http://schemas.microsoft.com/office/drawing/2016/5/10/chartex" xmlns:cx5="http://schemas.microsoft.com/office/drawing/2016/5/11/chartex" xmlns:cx6="http://schemas.microsoft.com/office/drawing/2016/5/12/chartex" xmlns:cx7="http://schemas.microsoft.com/office/drawing/2016/5/13/chartex" xmlns:cx8="http://schemas.microsoft.com/office/drawing/2016/5/14/chartex" xmlns:mc="http://schemas.openxmlformats.org/markup-compatibility/2006" xmlns:aink="http://schemas.microsoft.com/office/drawing/2016/ink" xmlns:o="urn:schemas-microsoft-com:office:office" xmlns:r="http://schemas.openxmlformats.org/officeDocument/2006/relationships" xmlns:m="http://schemas.openxmlformats.org/officeDocument/2006/math" xmlns:v="urn:schemas-microsoft-com:vml" xmlns:wp14="http://schemas.microsoft.com/office/word/2010/wordprocessingDrawing" xmlns:wp="http://schemas.openxmlformats.org/drawingml/2006/wordprocessingDrawing" xmlns:w10="urn:schemas-microsoft-com:office:word" xmlns:w="http://schemas.openxmlformats.org/wordprocessingml/2006/main" xmlns:w14="http://schemas.microsoft.com/office/word/2010/wordml" xmlns:w15="http://schemas.microsoft.com/office/word/2012/wordml" xmlns:w16se="http://schemas.microsoft.com/office/word/2015/wordml/symex" xmlns:wpg="http://schemas.microsoft.com/office/word/2010/wordprocessingGroup" xmlns:wpi="http://schemas.microsoft.com/office/word/2010/wordprocessingInk" xmlns:wne="http://schemas.microsoft.com/office/word/2006/wordml" xmlns:wps="http://schemas.microsoft.com/office/word/2010/wordprocessingShape" mc:Ignorable="w14 w15 w16se wp14">
   <w:docParts>
     <w:docPart>
       <w:docPartPr>
@@ -3069,7 +5302,7 @@
 </file>
 
 <file path=word/glossary/fontTable.xml><?xml version="1.0" encoding="utf-8"?>
-<w:fonts xmlns:mc="http://schemas.openxmlformats.org/markup-compatibility/2006" xmlns:r="http://schemas.openxmlformats.org/officeDocument/2006/relationships" xmlns:w="http://schemas.openxmlformats.org/wordprocessingml/2006/main" xmlns:w14="http://schemas.microsoft.com/office/word/2010/wordml" xmlns:w15="http://schemas.microsoft.com/office/word/2012/wordml" mc:Ignorable="w14 w15">
+<w:fonts xmlns:mc="http://schemas.openxmlformats.org/markup-compatibility/2006" xmlns:r="http://schemas.openxmlformats.org/officeDocument/2006/relationships" xmlns:w="http://schemas.openxmlformats.org/wordprocessingml/2006/main" xmlns:w14="http://schemas.microsoft.com/office/word/2010/wordml" xmlns:w15="http://schemas.microsoft.com/office/word/2012/wordml" xmlns:w16se="http://schemas.microsoft.com/office/word/2015/wordml/symex" mc:Ignorable="w14 w15 w16se">
   <w:font w:name="Symbol">
     <w:panose1 w:val="05050102010706020507"/>
     <w:charset w:val="02"/>
@@ -3123,9 +5356,9 @@
   <w:font w:name="Times">
     <w:panose1 w:val="02020603050405020304"/>
     <w:charset w:val="00"/>
-    <w:family w:val="auto"/>
+    <w:family w:val="roman"/>
     <w:pitch w:val="variable"/>
-    <w:sig w:usb0="00000003" w:usb1="00000000" w:usb2="00000000" w:usb3="00000000" w:csb0="00000001" w:csb1="00000000"/>
+    <w:sig w:usb0="E0002EFF" w:usb1="C000785B" w:usb2="00000009" w:usb3="00000000" w:csb0="000001FF" w:csb1="00000000"/>
   </w:font>
   <w:font w:name="Tahoma">
     <w:panose1 w:val="020B0604030504040204"/>
@@ -3134,15 +5367,6 @@
     <w:pitch w:val="variable"/>
     <w:sig w:usb0="E1002EFF" w:usb1="C000605B" w:usb2="00000029" w:usb3="00000000" w:csb0="000101FF" w:csb1="00000000"/>
   </w:font>
-  <w:font w:name="MS Mincho">
-    <w:altName w:val="MS Gothic"/>
-    <w:panose1 w:val="02020609040205080304"/>
-    <w:charset w:val="80"/>
-    <w:family w:val="roman"/>
-    <w:notTrueType/>
-    <w:pitch w:val="fixed"/>
-    <w:sig w:usb0="00000000" w:usb1="08070000" w:usb2="00000010" w:usb3="00000000" w:csb0="00020000" w:csb1="00000000"/>
-  </w:font>
   <w:font w:name="Calibri Light">
     <w:panose1 w:val="020F0302020204030204"/>
     <w:charset w:val="00"/>
@@ -3150,11 +5374,34 @@
     <w:pitch w:val="variable"/>
     <w:sig w:usb0="E0002AFF" w:usb1="C000247B" w:usb2="00000009" w:usb3="00000000" w:csb0="000001FF" w:csb1="00000000"/>
   </w:font>
+  <w:font w:name="MS Mincho">
+    <w:altName w:val="ＭＳ 明朝"/>
+    <w:panose1 w:val="02020609040205080304"/>
+    <w:charset w:val="80"/>
+    <w:family w:val="modern"/>
+    <w:pitch w:val="fixed"/>
+    <w:sig w:usb0="E00002FF" w:usb1="6AC7FDFB" w:usb2="08000012" w:usb3="00000000" w:csb0="0002009F" w:csb1="00000000"/>
+  </w:font>
+  <w:font w:name="Yu Mincho">
+    <w:altName w:val="游明朝"/>
+    <w:charset w:val="80"/>
+    <w:family w:val="roman"/>
+    <w:pitch w:val="variable"/>
+    <w:sig w:usb0="800002E7" w:usb1="2AC7FCFF" w:usb2="00000012" w:usb3="00000000" w:csb0="0002009F" w:csb1="00000000"/>
+  </w:font>
+  <w:font w:name="Yu Gothic Light">
+    <w:altName w:val="游ゴシック Light"/>
+    <w:panose1 w:val="020B0300000000000000"/>
+    <w:charset w:val="80"/>
+    <w:family w:val="swiss"/>
+    <w:pitch w:val="variable"/>
+    <w:sig w:usb0="E00002FF" w:usb1="2AC7FDFF" w:usb2="00000016" w:usb3="00000000" w:csb0="0002009F" w:csb1="00000000"/>
+  </w:font>
 </w:fonts>
 </file>
 
 <file path=word/glossary/settings.xml><?xml version="1.0" encoding="utf-8"?>
-<w:settings xmlns:mc="http://schemas.openxmlformats.org/markup-compatibility/2006" xmlns:o="urn:schemas-microsoft-com:office:office" xmlns:r="http://schemas.openxmlformats.org/officeDocument/2006/relationships" xmlns:m="http://schemas.openxmlformats.org/officeDocument/2006/math" xmlns:v="urn:schemas-microsoft-com:vml" xmlns:w10="urn:schemas-microsoft-com:office:word" xmlns:w="http://schemas.openxmlformats.org/wordprocessingml/2006/main" xmlns:w14="http://schemas.microsoft.com/office/word/2010/wordml" xmlns:w15="http://schemas.microsoft.com/office/word/2012/wordml" xmlns:sl="http://schemas.openxmlformats.org/schemaLibrary/2006/main" mc:Ignorable="w14 w15">
+<w:settings xmlns:mc="http://schemas.openxmlformats.org/markup-compatibility/2006" xmlns:o="urn:schemas-microsoft-com:office:office" xmlns:r="http://schemas.openxmlformats.org/officeDocument/2006/relationships" xmlns:m="http://schemas.openxmlformats.org/officeDocument/2006/math" xmlns:v="urn:schemas-microsoft-com:vml" xmlns:w10="urn:schemas-microsoft-com:office:word" xmlns:w="http://schemas.openxmlformats.org/wordprocessingml/2006/main" xmlns:w14="http://schemas.microsoft.com/office/word/2010/wordml" xmlns:w15="http://schemas.microsoft.com/office/word/2012/wordml" xmlns:w16se="http://schemas.microsoft.com/office/word/2015/wordml/symex" xmlns:sl="http://schemas.openxmlformats.org/schemaLibrary/2006/main" mc:Ignorable="w14 w15 w16se">
   <w:view w:val="normal"/>
   <w:defaultTabStop w:val="708"/>
   <w:hyphenationZone w:val="425"/>
@@ -3173,6 +5420,7 @@
     <w:rsid w:val="003545AD"/>
     <w:rsid w:val="003A7882"/>
     <w:rsid w:val="00407FE7"/>
+    <w:rsid w:val="00442F8B"/>
     <w:rsid w:val="005911F3"/>
     <w:rsid w:val="005A0F9C"/>
     <w:rsid w:val="006C5649"/>
@@ -3199,13 +5447,13 @@
   <w:themeFontLang w:val="pt-BR" w:eastAsia="ja-JP"/>
   <w:clrSchemeMapping w:bg1="light1" w:t1="dark1" w:bg2="light2" w:t2="dark2" w:accent1="accent1" w:accent2="accent2" w:accent3="accent3" w:accent4="accent4" w:accent5="accent5" w:accent6="accent6" w:hyperlink="hyperlink" w:followedHyperlink="followedHyperlink"/>
   <w:doNotAutoCompressPictures/>
-  <w:decimalSymbol w:val=","/>
-  <w:listSeparator w:val=";"/>
+  <w:decimalSymbol w:val="."/>
+  <w:listSeparator w:val=","/>
 </w:settings>
 </file>
 
 <file path=word/glossary/styles.xml><?xml version="1.0" encoding="utf-8"?>
-<w:styles xmlns:mc="http://schemas.openxmlformats.org/markup-compatibility/2006" xmlns:r="http://schemas.openxmlformats.org/officeDocument/2006/relationships" xmlns:w="http://schemas.openxmlformats.org/wordprocessingml/2006/main" xmlns:w14="http://schemas.microsoft.com/office/word/2010/wordml" xmlns:w15="http://schemas.microsoft.com/office/word/2012/wordml" mc:Ignorable="w14 w15">
+<w:styles xmlns:mc="http://schemas.openxmlformats.org/markup-compatibility/2006" xmlns:r="http://schemas.openxmlformats.org/officeDocument/2006/relationships" xmlns:w="http://schemas.openxmlformats.org/wordprocessingml/2006/main" xmlns:w14="http://schemas.microsoft.com/office/word/2010/wordml" xmlns:w15="http://schemas.microsoft.com/office/word/2012/wordml" xmlns:w16se="http://schemas.microsoft.com/office/word/2015/wordml/symex" mc:Ignorable="w14 w15 w16se">
   <w:docDefaults>
     <w:rPrDefault>
       <w:rPr>
@@ -3221,7 +5469,7 @@
       </w:pPr>
     </w:pPrDefault>
   </w:docDefaults>
-  <w:latentStyles w:defLockedState="0" w:defUIPriority="99" w:defSemiHidden="0" w:defUnhideWhenUsed="0" w:defQFormat="0" w:count="371">
+  <w:latentStyles w:defLockedState="0" w:defUIPriority="99" w:defSemiHidden="0" w:defUnhideWhenUsed="0" w:defQFormat="0" w:count="374">
     <w:lsdException w:name="Normal" w:uiPriority="0" w:qFormat="1"/>
     <w:lsdException w:name="heading 1" w:uiPriority="9" w:qFormat="1"/>
     <w:lsdException w:name="heading 2" w:semiHidden="1" w:uiPriority="9" w:unhideWhenUsed="1" w:qFormat="1"/>
@@ -3327,7 +5575,6 @@
     <w:lsdException w:name="HTML Sample" w:semiHidden="1" w:unhideWhenUsed="1"/>
     <w:lsdException w:name="HTML Typewriter" w:semiHidden="1" w:unhideWhenUsed="1"/>
     <w:lsdException w:name="HTML Variable" w:semiHidden="1" w:unhideWhenUsed="1"/>
-    <w:lsdException w:name="Normal Table" w:semiHidden="1" w:unhideWhenUsed="1"/>
     <w:lsdException w:name="annotation subject" w:semiHidden="1" w:unhideWhenUsed="1"/>
     <w:lsdException w:name="No List" w:semiHidden="1" w:unhideWhenUsed="1"/>
     <w:lsdException w:name="Outline List 1" w:semiHidden="1" w:unhideWhenUsed="1"/>
@@ -3372,7 +5619,6 @@
     <w:lsdException w:name="Table Professional" w:semiHidden="1" w:unhideWhenUsed="1"/>
     <w:lsdException w:name="Table Subtle 1" w:semiHidden="1" w:unhideWhenUsed="1"/>
     <w:lsdException w:name="Table Subtle 2" w:semiHidden="1" w:unhideWhenUsed="1"/>
-    <w:lsdException w:name="Table Web 1" w:semiHidden="1" w:unhideWhenUsed="1"/>
     <w:lsdException w:name="Table Web 2" w:semiHidden="1" w:unhideWhenUsed="1"/>
     <w:lsdException w:name="Table Web 3" w:semiHidden="1" w:unhideWhenUsed="1"/>
     <w:lsdException w:name="Balloon Text" w:semiHidden="1" w:unhideWhenUsed="1"/>
@@ -3584,6 +5830,9 @@
     <w:lsdException w:name="List Table 5 Dark Accent 6" w:uiPriority="50"/>
     <w:lsdException w:name="List Table 6 Colorful Accent 6" w:uiPriority="51"/>
     <w:lsdException w:name="List Table 7 Colorful Accent 6" w:uiPriority="52"/>
+    <w:lsdException w:name="Mention" w:semiHidden="1" w:unhideWhenUsed="1"/>
+    <w:lsdException w:name="Smart Hyperlink" w:semiHidden="1" w:unhideWhenUsed="1"/>
+    <w:lsdException w:name="Hashtag" w:semiHidden="1" w:unhideWhenUsed="1"/>
   </w:latentStyles>
   <w:style w:type="paragraph" w:default="1" w:styleId="Normal">
     <w:name w:val="Normal"/>
@@ -3636,7 +5885,7 @@
 </file>
 
 <file path=word/glossary/webSettings.xml><?xml version="1.0" encoding="utf-8"?>
-<w:webSettings xmlns:mc="http://schemas.openxmlformats.org/markup-compatibility/2006" xmlns:r="http://schemas.openxmlformats.org/officeDocument/2006/relationships" xmlns:w="http://schemas.openxmlformats.org/wordprocessingml/2006/main" xmlns:w14="http://schemas.microsoft.com/office/word/2010/wordml" xmlns:w15="http://schemas.microsoft.com/office/word/2012/wordml" mc:Ignorable="w14 w15">
+<w:webSettings xmlns:mc="http://schemas.openxmlformats.org/markup-compatibility/2006" xmlns:r="http://schemas.openxmlformats.org/officeDocument/2006/relationships" xmlns:w="http://schemas.openxmlformats.org/wordprocessingml/2006/main" xmlns:w14="http://schemas.microsoft.com/office/word/2010/wordml" xmlns:w15="http://schemas.microsoft.com/office/word/2012/wordml" xmlns:w16se="http://schemas.microsoft.com/office/word/2015/wordml/symex" mc:Ignorable="w14 w15 w16se">
   <w:optimizeForBrowser/>
   <w:allowPNG/>
 </w:webSettings>

</xml_diff>

<commit_message>
Update do Plano de Gerenciamento das Comunicacoes
Update File
</commit_message>
<xml_diff>
--- a/Planejamento/Planos/Plano de Gerenciamento das Comunicações.docx
+++ b/Planejamento/Planos/Plano de Gerenciamento das Comunicações.docx
@@ -331,6 +331,135 @@
           </w:p>
         </w:tc>
       </w:tr>
+      <w:tr>
+        <w:trPr>
+          <w:trHeight w:val="340" w:hRule="atLeast"/>
+        </w:trPr>
+        <w:tc>
+          <w:tcPr>
+            <w:tcW w:w="737" w:type="dxa"/>
+            <w:tcBorders>
+              <w:left w:val="single" w:sz="4" w:space="0" w:color="999999"/>
+              <w:bottom w:val="single" w:sz="4" w:space="0" w:color="999999"/>
+              <w:right w:val="single" w:sz="4" w:space="0" w:color="999999"/>
+              <w:insideH w:val="single" w:sz="4" w:space="0" w:color="999999"/>
+              <w:insideV w:val="single" w:sz="4" w:space="0" w:color="999999"/>
+            </w:tcBorders>
+            <w:shd w:fill="auto" w:val="clear"/>
+            <w:tcMar>
+              <w:left w:w="28" w:type="dxa"/>
+            </w:tcMar>
+            <w:vAlign w:val="center"/>
+          </w:tcPr>
+          <w:p>
+            <w:pPr>
+              <w:pStyle w:val="Verses"/>
+              <w:rPr>
+                <w:lang w:val="en-US"/>
+              </w:rPr>
+            </w:pPr>
+            <w:r>
+              <w:rPr>
+                <w:lang w:val="en-US"/>
+              </w:rPr>
+              <w:t>0.2</w:t>
+            </w:r>
+          </w:p>
+        </w:tc>
+        <w:tc>
+          <w:tcPr>
+            <w:tcW w:w="1128" w:type="dxa"/>
+            <w:tcBorders>
+              <w:left w:val="single" w:sz="4" w:space="0" w:color="999999"/>
+              <w:bottom w:val="single" w:sz="4" w:space="0" w:color="999999"/>
+              <w:right w:val="single" w:sz="4" w:space="0" w:color="999999"/>
+              <w:insideH w:val="single" w:sz="4" w:space="0" w:color="999999"/>
+              <w:insideV w:val="single" w:sz="4" w:space="0" w:color="999999"/>
+            </w:tcBorders>
+            <w:shd w:fill="auto" w:val="clear"/>
+            <w:tcMar>
+              <w:left w:w="28" w:type="dxa"/>
+            </w:tcMar>
+            <w:vAlign w:val="center"/>
+          </w:tcPr>
+          <w:p>
+            <w:pPr>
+              <w:pStyle w:val="Verses"/>
+              <w:rPr>
+                <w:lang w:val="en-US"/>
+              </w:rPr>
+            </w:pPr>
+            <w:r>
+              <w:rPr>
+                <w:lang w:val="en-US"/>
+              </w:rPr>
+              <w:t>02/05/2017</w:t>
+            </w:r>
+          </w:p>
+        </w:tc>
+        <w:tc>
+          <w:tcPr>
+            <w:tcW w:w="2421" w:type="dxa"/>
+            <w:tcBorders>
+              <w:left w:val="single" w:sz="4" w:space="0" w:color="999999"/>
+              <w:bottom w:val="single" w:sz="4" w:space="0" w:color="999999"/>
+              <w:right w:val="single" w:sz="4" w:space="0" w:color="999999"/>
+              <w:insideH w:val="single" w:sz="4" w:space="0" w:color="999999"/>
+              <w:insideV w:val="single" w:sz="4" w:space="0" w:color="999999"/>
+            </w:tcBorders>
+            <w:shd w:fill="auto" w:val="clear"/>
+            <w:tcMar>
+              <w:left w:w="28" w:type="dxa"/>
+            </w:tcMar>
+            <w:vAlign w:val="center"/>
+          </w:tcPr>
+          <w:p>
+            <w:pPr>
+              <w:pStyle w:val="Verses"/>
+              <w:rPr>
+                <w:lang w:val="en-US"/>
+              </w:rPr>
+            </w:pPr>
+            <w:r>
+              <w:rPr>
+                <w:lang w:val="en-US"/>
+              </w:rPr>
+              <w:t>Joao Pedro Salgado</w:t>
+            </w:r>
+          </w:p>
+        </w:tc>
+        <w:tc>
+          <w:tcPr>
+            <w:tcW w:w="4388" w:type="dxa"/>
+            <w:tcBorders>
+              <w:left w:val="single" w:sz="4" w:space="0" w:color="999999"/>
+              <w:bottom w:val="single" w:sz="4" w:space="0" w:color="999999"/>
+              <w:right w:val="single" w:sz="4" w:space="0" w:color="999999"/>
+              <w:insideH w:val="single" w:sz="4" w:space="0" w:color="999999"/>
+              <w:insideV w:val="single" w:sz="4" w:space="0" w:color="999999"/>
+            </w:tcBorders>
+            <w:shd w:fill="auto" w:val="clear"/>
+            <w:tcMar>
+              <w:left w:w="28" w:type="dxa"/>
+            </w:tcMar>
+            <w:vAlign w:val="center"/>
+          </w:tcPr>
+          <w:p>
+            <w:pPr>
+              <w:pStyle w:val="Verses"/>
+              <w:rPr>
+                <w:lang w:val="en-US"/>
+              </w:rPr>
+            </w:pPr>
+            <w:r>
+              <w:rPr>
+                <w:lang w:val="en-US"/>
+              </w:rPr>
+              <w:t>Atualizacao do Plano</w:t>
+            </w:r>
+          </w:p>
+        </w:tc>
+      </w:tr>
     </w:tbl>
     <w:p>
       <w:pPr>
@@ -5504,15 +5633,6 @@
     </w:p>
     <w:p>
       <w:pPr>
-        <w:pStyle w:val="Normal"/>
-        <w:rPr/>
-      </w:pPr>
-      <w:r>
-        <w:rPr/>
-      </w:r>
-    </w:p>
-    <w:p>
-      <w:pPr>
         <w:pStyle w:val="Ttulo1"/>
         <w:numPr>
           <w:ilvl w:val="0"/>
@@ -5529,7 +5649,406 @@
           <w:u w:val="single"/>
           <w:lang w:val="en-US"/>
         </w:rPr>
-        <w:t>6. Aprovacoes</w:t>
+        <w:t>6.Gerenciamento das Reunioes</w:t>
+      </w:r>
+    </w:p>
+    <w:p>
+      <w:pPr>
+        <w:pStyle w:val="Normal"/>
+        <w:widowControl/>
+        <w:numPr>
+          <w:ilvl w:val="0"/>
+          <w:numId w:val="0"/>
+        </w:numPr>
+        <w:bidi w:val="0"/>
+        <w:spacing w:lineRule="auto" w:line="240" w:before="0" w:after="0"/>
+        <w:ind w:left="0" w:right="0" w:hanging="454"/>
+        <w:jc w:val="left"/>
+        <w:rPr>
+          <w:lang w:val="en-US"/>
+        </w:rPr>
+      </w:pPr>
+      <w:r>
+        <w:rPr>
+          <w:lang w:val="en-US"/>
+        </w:rPr>
+        <w:t xml:space="preserve">         </w:t>
+      </w:r>
+      <w:r>
+        <w:rPr>
+          <w:sz w:val="24"/>
+          <w:szCs w:val="24"/>
+          <w:lang w:val="en-US"/>
+        </w:rPr>
+        <w:t>Reunioes realizadas na empresa devem ser planejada, executada e monitorada seguindo os procedimentos abaixo.</w:t>
+      </w:r>
+    </w:p>
+    <w:p>
+      <w:pPr>
+        <w:pStyle w:val="Normal"/>
+        <w:widowControl/>
+        <w:numPr>
+          <w:ilvl w:val="0"/>
+          <w:numId w:val="0"/>
+        </w:numPr>
+        <w:bidi w:val="0"/>
+        <w:spacing w:lineRule="auto" w:line="240" w:before="0" w:after="0"/>
+        <w:ind w:left="0" w:right="0" w:hanging="454"/>
+        <w:jc w:val="left"/>
+        <w:rPr>
+          <w:sz w:val="24"/>
+          <w:szCs w:val="24"/>
+          <w:lang w:val="en-US"/>
+        </w:rPr>
+      </w:pPr>
+      <w:r>
+        <w:rPr>
+          <w:sz w:val="24"/>
+          <w:szCs w:val="24"/>
+          <w:lang w:val="en-US"/>
+        </w:rPr>
+        <w:t xml:space="preserve">         </w:t>
+      </w:r>
+    </w:p>
+    <w:p>
+      <w:pPr>
+        <w:pStyle w:val="Normal"/>
+        <w:widowControl/>
+        <w:numPr>
+          <w:ilvl w:val="0"/>
+          <w:numId w:val="0"/>
+        </w:numPr>
+        <w:bidi w:val="0"/>
+        <w:spacing w:lineRule="auto" w:line="240" w:before="0" w:after="0"/>
+        <w:ind w:left="0" w:right="0" w:hanging="454"/>
+        <w:jc w:val="left"/>
+        <w:rPr>
+          <w:sz w:val="24"/>
+          <w:szCs w:val="24"/>
+          <w:lang w:val="en-US"/>
+        </w:rPr>
+      </w:pPr>
+      <w:r>
+        <w:rPr>
+          <w:sz w:val="24"/>
+          <w:szCs w:val="24"/>
+          <w:lang w:val="en-US"/>
+        </w:rPr>
+        <w:t xml:space="preserve">         </w:t>
+      </w:r>
+      <w:r>
+        <w:rPr>
+          <w:sz w:val="24"/>
+          <w:szCs w:val="24"/>
+          <w:lang w:val="en-US"/>
+        </w:rPr>
+        <w:t>Pre-Planejamento.</w:t>
+      </w:r>
+    </w:p>
+    <w:p>
+      <w:pPr>
+        <w:pStyle w:val="Normal"/>
+        <w:widowControl/>
+        <w:numPr>
+          <w:ilvl w:val="0"/>
+          <w:numId w:val="6"/>
+        </w:numPr>
+        <w:bidi w:val="0"/>
+        <w:spacing w:lineRule="auto" w:line="240" w:before="0" w:after="0"/>
+        <w:jc w:val="left"/>
+        <w:rPr>
+          <w:sz w:val="24"/>
+          <w:szCs w:val="24"/>
+          <w:lang w:val="en-US"/>
+        </w:rPr>
+      </w:pPr>
+      <w:r>
+        <w:rPr>
+          <w:sz w:val="24"/>
+          <w:szCs w:val="24"/>
+          <w:lang w:val="en-US"/>
+        </w:rPr>
+        <w:t>Definir Pauta</w:t>
+      </w:r>
+    </w:p>
+    <w:p>
+      <w:pPr>
+        <w:pStyle w:val="Normal"/>
+        <w:widowControl/>
+        <w:numPr>
+          <w:ilvl w:val="0"/>
+          <w:numId w:val="6"/>
+        </w:numPr>
+        <w:bidi w:val="0"/>
+        <w:spacing w:lineRule="auto" w:line="240" w:before="0" w:after="0"/>
+        <w:jc w:val="left"/>
+        <w:rPr>
+          <w:sz w:val="24"/>
+          <w:szCs w:val="24"/>
+          <w:lang w:val="en-US"/>
+        </w:rPr>
+      </w:pPr>
+      <w:r>
+        <w:rPr>
+          <w:sz w:val="24"/>
+          <w:szCs w:val="24"/>
+          <w:lang w:val="en-US"/>
+        </w:rPr>
+        <w:t>Escolher participantes</w:t>
+      </w:r>
+    </w:p>
+    <w:p>
+      <w:pPr>
+        <w:pStyle w:val="Normal"/>
+        <w:widowControl/>
+        <w:numPr>
+          <w:ilvl w:val="0"/>
+          <w:numId w:val="6"/>
+        </w:numPr>
+        <w:bidi w:val="0"/>
+        <w:spacing w:lineRule="auto" w:line="240" w:before="0" w:after="0"/>
+        <w:jc w:val="left"/>
+        <w:rPr>
+          <w:sz w:val="24"/>
+          <w:szCs w:val="24"/>
+          <w:lang w:val="en-US"/>
+        </w:rPr>
+      </w:pPr>
+      <w:r>
+        <w:rPr>
+          <w:sz w:val="24"/>
+          <w:szCs w:val="24"/>
+          <w:lang w:val="en-US"/>
+        </w:rPr>
+        <w:t>Preparar Reuniao</w:t>
+      </w:r>
+    </w:p>
+    <w:p>
+      <w:pPr>
+        <w:pStyle w:val="Normal"/>
+        <w:widowControl/>
+        <w:bidi w:val="0"/>
+        <w:spacing w:lineRule="auto" w:line="240" w:before="0" w:after="0"/>
+        <w:jc w:val="left"/>
+        <w:rPr>
+          <w:sz w:val="24"/>
+          <w:szCs w:val="24"/>
+          <w:lang w:val="en-US"/>
+        </w:rPr>
+      </w:pPr>
+      <w:r>
+        <w:rPr>
+          <w:sz w:val="24"/>
+          <w:szCs w:val="24"/>
+          <w:lang w:val="en-US"/>
+        </w:rPr>
+        <w:t>Realizacao-Durante.</w:t>
+      </w:r>
+    </w:p>
+    <w:p>
+      <w:pPr>
+        <w:pStyle w:val="Normal"/>
+        <w:widowControl/>
+        <w:numPr>
+          <w:ilvl w:val="0"/>
+          <w:numId w:val="8"/>
+        </w:numPr>
+        <w:bidi w:val="0"/>
+        <w:spacing w:lineRule="auto" w:line="240" w:before="0" w:after="0"/>
+        <w:jc w:val="left"/>
+        <w:rPr>
+          <w:sz w:val="24"/>
+          <w:szCs w:val="24"/>
+          <w:lang w:val="en-US"/>
+        </w:rPr>
+      </w:pPr>
+      <w:r>
+        <w:rPr>
+          <w:sz w:val="24"/>
+          <w:szCs w:val="24"/>
+          <w:lang w:val="en-US"/>
+        </w:rPr>
+        <w:t>Esclarecer quem conduz, quem faz a ata, e critérios de tomada de decisão</w:t>
+      </w:r>
+    </w:p>
+    <w:p>
+      <w:pPr>
+        <w:pStyle w:val="Normal"/>
+        <w:widowControl/>
+        <w:numPr>
+          <w:ilvl w:val="0"/>
+          <w:numId w:val="8"/>
+        </w:numPr>
+        <w:bidi w:val="0"/>
+        <w:spacing w:lineRule="auto" w:line="240" w:before="0" w:after="0"/>
+        <w:jc w:val="left"/>
+        <w:rPr>
+          <w:sz w:val="24"/>
+          <w:szCs w:val="24"/>
+          <w:lang w:val="en-US"/>
+        </w:rPr>
+      </w:pPr>
+      <w:r>
+        <w:rPr>
+          <w:sz w:val="24"/>
+          <w:szCs w:val="24"/>
+          <w:lang w:val="en-US"/>
+        </w:rPr>
+        <w:t>Registrar principais decisões, ações c/ responsável e prazo</w:t>
+      </w:r>
+    </w:p>
+    <w:p>
+      <w:pPr>
+        <w:pStyle w:val="Normal"/>
+        <w:widowControl/>
+        <w:numPr>
+          <w:ilvl w:val="0"/>
+          <w:numId w:val="8"/>
+        </w:numPr>
+        <w:bidi w:val="0"/>
+        <w:spacing w:lineRule="auto" w:line="240" w:before="0" w:after="0"/>
+        <w:jc w:val="left"/>
+        <w:rPr>
+          <w:sz w:val="24"/>
+          <w:szCs w:val="24"/>
+          <w:lang w:val="en-US"/>
+        </w:rPr>
+      </w:pPr>
+      <w:r>
+        <w:rPr>
+          <w:sz w:val="24"/>
+          <w:szCs w:val="24"/>
+          <w:lang w:val="en-US"/>
+        </w:rPr>
+        <w:t>Determinar data da próxima reunião quando necessário</w:t>
+      </w:r>
+    </w:p>
+    <w:p>
+      <w:pPr>
+        <w:pStyle w:val="Normal"/>
+        <w:widowControl/>
+        <w:bidi w:val="0"/>
+        <w:spacing w:lineRule="auto" w:line="240" w:before="0" w:after="0"/>
+        <w:jc w:val="left"/>
+        <w:rPr>
+          <w:sz w:val="24"/>
+          <w:szCs w:val="24"/>
+          <w:lang w:val="en-US"/>
+        </w:rPr>
+      </w:pPr>
+      <w:r>
+        <w:rPr>
+          <w:sz w:val="24"/>
+          <w:szCs w:val="24"/>
+          <w:lang w:val="en-US"/>
+        </w:rPr>
+        <w:t>Acompanhamento-Pós</w:t>
+      </w:r>
+    </w:p>
+    <w:p>
+      <w:pPr>
+        <w:pStyle w:val="Normal"/>
+        <w:widowControl/>
+        <w:numPr>
+          <w:ilvl w:val="0"/>
+          <w:numId w:val="9"/>
+        </w:numPr>
+        <w:bidi w:val="0"/>
+        <w:spacing w:lineRule="auto" w:line="240" w:before="0" w:after="0"/>
+        <w:jc w:val="left"/>
+        <w:rPr>
+          <w:sz w:val="24"/>
+          <w:szCs w:val="24"/>
+          <w:lang w:val="en-US"/>
+        </w:rPr>
+      </w:pPr>
+      <w:r>
+        <w:rPr>
+          <w:sz w:val="24"/>
+          <w:szCs w:val="24"/>
+          <w:lang w:val="en-US"/>
+        </w:rPr>
+        <w:t>Distribuir ata rapidamente (*)</w:t>
+      </w:r>
+    </w:p>
+    <w:p>
+      <w:pPr>
+        <w:pStyle w:val="Normal"/>
+        <w:widowControl/>
+        <w:numPr>
+          <w:ilvl w:val="0"/>
+          <w:numId w:val="9"/>
+        </w:numPr>
+        <w:bidi w:val="0"/>
+        <w:spacing w:lineRule="auto" w:line="240" w:before="0" w:after="0"/>
+        <w:jc w:val="left"/>
+        <w:rPr>
+          <w:sz w:val="24"/>
+          <w:szCs w:val="24"/>
+          <w:lang w:val="en-US"/>
+        </w:rPr>
+      </w:pPr>
+      <w:r>
+        <w:rPr>
+          <w:sz w:val="24"/>
+          <w:szCs w:val="24"/>
+          <w:lang w:val="en-US"/>
+        </w:rPr>
+        <w:t>Monitorar as ações e comunicar correções de desvios e progressos</w:t>
+      </w:r>
+    </w:p>
+    <w:p>
+      <w:pPr>
+        <w:pStyle w:val="Normal"/>
+        <w:rPr>
+          <w:lang w:val="en-US"/>
+        </w:rPr>
+      </w:pPr>
+      <w:r>
+        <w:rPr>
+          <w:lang w:val="en-US"/>
+        </w:rPr>
+      </w:r>
+    </w:p>
+    <w:p>
+      <w:pPr>
+        <w:pStyle w:val="Normal"/>
+        <w:rPr>
+          <w:lang w:val="en-US"/>
+        </w:rPr>
+      </w:pPr>
+      <w:r>
+        <w:rPr>
+          <w:lang w:val="en-US"/>
+        </w:rPr>
+      </w:r>
+    </w:p>
+    <w:p>
+      <w:pPr>
+        <w:pStyle w:val="Ttulo1"/>
+        <w:numPr>
+          <w:ilvl w:val="0"/>
+          <w:numId w:val="0"/>
+        </w:numPr>
+        <w:ind w:left="432" w:hanging="432"/>
+        <w:rPr>
+          <w:u w:val="single"/>
+          <w:lang w:val="en-US"/>
+        </w:rPr>
+      </w:pPr>
+      <w:r>
+        <w:rPr>
+          <w:u w:val="single"/>
+          <w:lang w:val="en-US"/>
+        </w:rPr>
+        <w:t xml:space="preserve">7. </w:t>
+      </w:r>
+      <w:r>
+        <w:rPr>
+          <w:u w:val="single"/>
+          <w:lang w:val="en-US"/>
+        </w:rPr>
+        <w:t xml:space="preserve"> Aprovacoes</w:t>
       </w:r>
     </w:p>
     <w:p>
@@ -6201,7 +6720,7 @@
             <w:fldChar w:fldCharType="separate"/>
           </w:r>
           <w:r>
-            <w:t>2</w:t>
+            <w:t>7</w:t>
           </w:r>
           <w:r>
             <w:fldChar w:fldCharType="end"/>
@@ -6225,7 +6744,7 @@
             <w:fldChar w:fldCharType="separate"/>
           </w:r>
           <w:r>
-            <w:t>6</w:t>
+            <w:t>7</w:t>
           </w:r>
           <w:r>
             <w:fldChar w:fldCharType="end"/>
@@ -6332,13 +6851,13 @@
         <w:p>
           <w:pPr>
             <w:pStyle w:val="Comments"/>
+            <w:numPr>
+              <w:ilvl w:val="0"/>
+              <w:numId w:val="7"/>
+            </w:numPr>
             <w:spacing w:lineRule="auto" w:line="240" w:before="0" w:after="240"/>
             <w:jc w:val="both"/>
-            <w:rPr>
-              <w:rFonts w:ascii="Times" w:hAnsi="Times" w:eastAsia="Times" w:cs="Times New Roman"/>
-              <w:szCs w:val="20"/>
-              <w:lang w:eastAsia="pt-BR"/>
-            </w:rPr>
+            <w:rPr/>
           </w:pPr>
           <w:r>
             <w:rPr>
@@ -7122,6 +7641,590 @@
       </w:rPr>
     </w:lvl>
   </w:abstractNum>
+  <w:abstractNum w:abstractNumId="6">
+    <w:lvl w:ilvl="0">
+      <w:start w:val="1"/>
+      <w:numFmt w:val="bullet"/>
+      <w:lvlText w:val=""/>
+      <w:lvlJc w:val="left"/>
+      <w:pPr>
+        <w:tabs>
+          <w:tab w:val="num" w:pos="713"/>
+        </w:tabs>
+        <w:ind w:left="713" w:hanging="360"/>
+      </w:pPr>
+      <w:rPr>
+        <w:rFonts w:ascii="Symbol" w:hAnsi="Symbol" w:cs="Symbol" w:hint="default"/>
+        <w:rFonts w:cs="OpenSymbol"/>
+      </w:rPr>
+    </w:lvl>
+    <w:lvl w:ilvl="1">
+      <w:start w:val="1"/>
+      <w:numFmt w:val="bullet"/>
+      <w:lvlText w:val="◦"/>
+      <w:lvlJc w:val="left"/>
+      <w:pPr>
+        <w:tabs>
+          <w:tab w:val="num" w:pos="1073"/>
+        </w:tabs>
+        <w:ind w:left="1073" w:hanging="360"/>
+      </w:pPr>
+      <w:rPr>
+        <w:rFonts w:ascii="OpenSymbol" w:hAnsi="OpenSymbol" w:cs="OpenSymbol" w:hint="default"/>
+        <w:rFonts w:cs="OpenSymbol"/>
+      </w:rPr>
+    </w:lvl>
+    <w:lvl w:ilvl="2">
+      <w:start w:val="1"/>
+      <w:numFmt w:val="bullet"/>
+      <w:lvlText w:val="▪"/>
+      <w:lvlJc w:val="left"/>
+      <w:pPr>
+        <w:tabs>
+          <w:tab w:val="num" w:pos="1433"/>
+        </w:tabs>
+        <w:ind w:left="1433" w:hanging="360"/>
+      </w:pPr>
+      <w:rPr>
+        <w:rFonts w:ascii="OpenSymbol" w:hAnsi="OpenSymbol" w:cs="OpenSymbol" w:hint="default"/>
+        <w:rFonts w:cs="OpenSymbol"/>
+      </w:rPr>
+    </w:lvl>
+    <w:lvl w:ilvl="3">
+      <w:start w:val="1"/>
+      <w:numFmt w:val="bullet"/>
+      <w:lvlText w:val=""/>
+      <w:lvlJc w:val="left"/>
+      <w:pPr>
+        <w:tabs>
+          <w:tab w:val="num" w:pos="1793"/>
+        </w:tabs>
+        <w:ind w:left="1793" w:hanging="360"/>
+      </w:pPr>
+      <w:rPr>
+        <w:rFonts w:ascii="Symbol" w:hAnsi="Symbol" w:cs="Symbol" w:hint="default"/>
+        <w:rFonts w:cs="OpenSymbol"/>
+      </w:rPr>
+    </w:lvl>
+    <w:lvl w:ilvl="4">
+      <w:start w:val="1"/>
+      <w:numFmt w:val="bullet"/>
+      <w:lvlText w:val="◦"/>
+      <w:lvlJc w:val="left"/>
+      <w:pPr>
+        <w:tabs>
+          <w:tab w:val="num" w:pos="2153"/>
+        </w:tabs>
+        <w:ind w:left="2153" w:hanging="360"/>
+      </w:pPr>
+      <w:rPr>
+        <w:rFonts w:ascii="OpenSymbol" w:hAnsi="OpenSymbol" w:cs="OpenSymbol" w:hint="default"/>
+        <w:rFonts w:cs="OpenSymbol"/>
+      </w:rPr>
+    </w:lvl>
+    <w:lvl w:ilvl="5">
+      <w:start w:val="1"/>
+      <w:numFmt w:val="bullet"/>
+      <w:lvlText w:val="▪"/>
+      <w:lvlJc w:val="left"/>
+      <w:pPr>
+        <w:tabs>
+          <w:tab w:val="num" w:pos="2513"/>
+        </w:tabs>
+        <w:ind w:left="2513" w:hanging="360"/>
+      </w:pPr>
+      <w:rPr>
+        <w:rFonts w:ascii="OpenSymbol" w:hAnsi="OpenSymbol" w:cs="OpenSymbol" w:hint="default"/>
+        <w:rFonts w:cs="OpenSymbol"/>
+      </w:rPr>
+    </w:lvl>
+    <w:lvl w:ilvl="6">
+      <w:start w:val="1"/>
+      <w:numFmt w:val="bullet"/>
+      <w:lvlText w:val=""/>
+      <w:lvlJc w:val="left"/>
+      <w:pPr>
+        <w:tabs>
+          <w:tab w:val="num" w:pos="2873"/>
+        </w:tabs>
+        <w:ind w:left="2873" w:hanging="360"/>
+      </w:pPr>
+      <w:rPr>
+        <w:rFonts w:ascii="Symbol" w:hAnsi="Symbol" w:cs="Symbol" w:hint="default"/>
+        <w:rFonts w:cs="OpenSymbol"/>
+      </w:rPr>
+    </w:lvl>
+    <w:lvl w:ilvl="7">
+      <w:start w:val="1"/>
+      <w:numFmt w:val="bullet"/>
+      <w:lvlText w:val="◦"/>
+      <w:lvlJc w:val="left"/>
+      <w:pPr>
+        <w:tabs>
+          <w:tab w:val="num" w:pos="3233"/>
+        </w:tabs>
+        <w:ind w:left="3233" w:hanging="360"/>
+      </w:pPr>
+      <w:rPr>
+        <w:rFonts w:ascii="OpenSymbol" w:hAnsi="OpenSymbol" w:cs="OpenSymbol" w:hint="default"/>
+        <w:rFonts w:cs="OpenSymbol"/>
+      </w:rPr>
+    </w:lvl>
+    <w:lvl w:ilvl="8">
+      <w:start w:val="1"/>
+      <w:numFmt w:val="bullet"/>
+      <w:lvlText w:val="▪"/>
+      <w:lvlJc w:val="left"/>
+      <w:pPr>
+        <w:tabs>
+          <w:tab w:val="num" w:pos="3593"/>
+        </w:tabs>
+        <w:ind w:left="3593" w:hanging="360"/>
+      </w:pPr>
+      <w:rPr>
+        <w:rFonts w:ascii="OpenSymbol" w:hAnsi="OpenSymbol" w:cs="OpenSymbol" w:hint="default"/>
+        <w:rFonts w:cs="OpenSymbol"/>
+      </w:rPr>
+    </w:lvl>
+  </w:abstractNum>
+  <w:abstractNum w:abstractNumId="7">
+    <w:lvl w:ilvl="0">
+      <w:start w:val="1"/>
+      <w:numFmt w:val="bullet"/>
+      <w:lvlText w:val=""/>
+      <w:lvlJc w:val="left"/>
+      <w:pPr>
+        <w:tabs>
+          <w:tab w:val="num" w:pos="720"/>
+        </w:tabs>
+        <w:ind w:left="720" w:hanging="360"/>
+      </w:pPr>
+      <w:rPr>
+        <w:rFonts w:ascii="Symbol" w:hAnsi="Symbol" w:cs="Symbol" w:hint="default"/>
+        <w:rFonts w:cs="OpenSymbol"/>
+      </w:rPr>
+    </w:lvl>
+    <w:lvl w:ilvl="1">
+      <w:start w:val="1"/>
+      <w:numFmt w:val="bullet"/>
+      <w:lvlText w:val="◦"/>
+      <w:lvlJc w:val="left"/>
+      <w:pPr>
+        <w:tabs>
+          <w:tab w:val="num" w:pos="1080"/>
+        </w:tabs>
+        <w:ind w:left="1080" w:hanging="360"/>
+      </w:pPr>
+      <w:rPr>
+        <w:rFonts w:ascii="OpenSymbol" w:hAnsi="OpenSymbol" w:cs="OpenSymbol" w:hint="default"/>
+        <w:rFonts w:cs="OpenSymbol"/>
+      </w:rPr>
+    </w:lvl>
+    <w:lvl w:ilvl="2">
+      <w:start w:val="1"/>
+      <w:numFmt w:val="bullet"/>
+      <w:lvlText w:val="▪"/>
+      <w:lvlJc w:val="left"/>
+      <w:pPr>
+        <w:tabs>
+          <w:tab w:val="num" w:pos="1440"/>
+        </w:tabs>
+        <w:ind w:left="1440" w:hanging="360"/>
+      </w:pPr>
+      <w:rPr>
+        <w:rFonts w:ascii="OpenSymbol" w:hAnsi="OpenSymbol" w:cs="OpenSymbol" w:hint="default"/>
+        <w:rFonts w:cs="OpenSymbol"/>
+      </w:rPr>
+    </w:lvl>
+    <w:lvl w:ilvl="3">
+      <w:start w:val="1"/>
+      <w:numFmt w:val="bullet"/>
+      <w:lvlText w:val=""/>
+      <w:lvlJc w:val="left"/>
+      <w:pPr>
+        <w:tabs>
+          <w:tab w:val="num" w:pos="1800"/>
+        </w:tabs>
+        <w:ind w:left="1800" w:hanging="360"/>
+      </w:pPr>
+      <w:rPr>
+        <w:rFonts w:ascii="Symbol" w:hAnsi="Symbol" w:cs="Symbol" w:hint="default"/>
+        <w:rFonts w:cs="OpenSymbol"/>
+      </w:rPr>
+    </w:lvl>
+    <w:lvl w:ilvl="4">
+      <w:start w:val="1"/>
+      <w:numFmt w:val="bullet"/>
+      <w:lvlText w:val="◦"/>
+      <w:lvlJc w:val="left"/>
+      <w:pPr>
+        <w:tabs>
+          <w:tab w:val="num" w:pos="2160"/>
+        </w:tabs>
+        <w:ind w:left="2160" w:hanging="360"/>
+      </w:pPr>
+      <w:rPr>
+        <w:rFonts w:ascii="OpenSymbol" w:hAnsi="OpenSymbol" w:cs="OpenSymbol" w:hint="default"/>
+        <w:rFonts w:cs="OpenSymbol"/>
+      </w:rPr>
+    </w:lvl>
+    <w:lvl w:ilvl="5">
+      <w:start w:val="1"/>
+      <w:numFmt w:val="bullet"/>
+      <w:lvlText w:val="▪"/>
+      <w:lvlJc w:val="left"/>
+      <w:pPr>
+        <w:tabs>
+          <w:tab w:val="num" w:pos="2520"/>
+        </w:tabs>
+        <w:ind w:left="2520" w:hanging="360"/>
+      </w:pPr>
+      <w:rPr>
+        <w:rFonts w:ascii="OpenSymbol" w:hAnsi="OpenSymbol" w:cs="OpenSymbol" w:hint="default"/>
+        <w:rFonts w:cs="OpenSymbol"/>
+      </w:rPr>
+    </w:lvl>
+    <w:lvl w:ilvl="6">
+      <w:start w:val="1"/>
+      <w:numFmt w:val="bullet"/>
+      <w:lvlText w:val=""/>
+      <w:lvlJc w:val="left"/>
+      <w:pPr>
+        <w:tabs>
+          <w:tab w:val="num" w:pos="2880"/>
+        </w:tabs>
+        <w:ind w:left="2880" w:hanging="360"/>
+      </w:pPr>
+      <w:rPr>
+        <w:rFonts w:ascii="Symbol" w:hAnsi="Symbol" w:cs="Symbol" w:hint="default"/>
+        <w:rFonts w:cs="OpenSymbol"/>
+      </w:rPr>
+    </w:lvl>
+    <w:lvl w:ilvl="7">
+      <w:start w:val="1"/>
+      <w:numFmt w:val="bullet"/>
+      <w:lvlText w:val="◦"/>
+      <w:lvlJc w:val="left"/>
+      <w:pPr>
+        <w:tabs>
+          <w:tab w:val="num" w:pos="3240"/>
+        </w:tabs>
+        <w:ind w:left="3240" w:hanging="360"/>
+      </w:pPr>
+      <w:rPr>
+        <w:rFonts w:ascii="OpenSymbol" w:hAnsi="OpenSymbol" w:cs="OpenSymbol" w:hint="default"/>
+        <w:rFonts w:cs="OpenSymbol"/>
+      </w:rPr>
+    </w:lvl>
+    <w:lvl w:ilvl="8">
+      <w:start w:val="1"/>
+      <w:numFmt w:val="bullet"/>
+      <w:lvlText w:val="▪"/>
+      <w:lvlJc w:val="left"/>
+      <w:pPr>
+        <w:tabs>
+          <w:tab w:val="num" w:pos="3600"/>
+        </w:tabs>
+        <w:ind w:left="3600" w:hanging="360"/>
+      </w:pPr>
+      <w:rPr>
+        <w:rFonts w:ascii="OpenSymbol" w:hAnsi="OpenSymbol" w:cs="OpenSymbol" w:hint="default"/>
+        <w:rFonts w:cs="OpenSymbol"/>
+      </w:rPr>
+    </w:lvl>
+  </w:abstractNum>
+  <w:abstractNum w:abstractNumId="8">
+    <w:lvl w:ilvl="0">
+      <w:start w:val="1"/>
+      <w:numFmt w:val="bullet"/>
+      <w:lvlText w:val=""/>
+      <w:lvlJc w:val="left"/>
+      <w:pPr>
+        <w:tabs>
+          <w:tab w:val="num" w:pos="720"/>
+        </w:tabs>
+        <w:ind w:left="720" w:hanging="360"/>
+      </w:pPr>
+      <w:rPr>
+        <w:rFonts w:ascii="Symbol" w:hAnsi="Symbol" w:cs="Symbol" w:hint="default"/>
+        <w:rFonts w:cs="OpenSymbol"/>
+      </w:rPr>
+    </w:lvl>
+    <w:lvl w:ilvl="1">
+      <w:start w:val="1"/>
+      <w:numFmt w:val="bullet"/>
+      <w:lvlText w:val="◦"/>
+      <w:lvlJc w:val="left"/>
+      <w:pPr>
+        <w:tabs>
+          <w:tab w:val="num" w:pos="1080"/>
+        </w:tabs>
+        <w:ind w:left="1080" w:hanging="360"/>
+      </w:pPr>
+      <w:rPr>
+        <w:rFonts w:ascii="OpenSymbol" w:hAnsi="OpenSymbol" w:cs="OpenSymbol" w:hint="default"/>
+        <w:rFonts w:cs="OpenSymbol"/>
+      </w:rPr>
+    </w:lvl>
+    <w:lvl w:ilvl="2">
+      <w:start w:val="1"/>
+      <w:numFmt w:val="bullet"/>
+      <w:lvlText w:val="▪"/>
+      <w:lvlJc w:val="left"/>
+      <w:pPr>
+        <w:tabs>
+          <w:tab w:val="num" w:pos="1440"/>
+        </w:tabs>
+        <w:ind w:left="1440" w:hanging="360"/>
+      </w:pPr>
+      <w:rPr>
+        <w:rFonts w:ascii="OpenSymbol" w:hAnsi="OpenSymbol" w:cs="OpenSymbol" w:hint="default"/>
+        <w:rFonts w:cs="OpenSymbol"/>
+      </w:rPr>
+    </w:lvl>
+    <w:lvl w:ilvl="3">
+      <w:start w:val="1"/>
+      <w:numFmt w:val="bullet"/>
+      <w:lvlText w:val=""/>
+      <w:lvlJc w:val="left"/>
+      <w:pPr>
+        <w:tabs>
+          <w:tab w:val="num" w:pos="1800"/>
+        </w:tabs>
+        <w:ind w:left="1800" w:hanging="360"/>
+      </w:pPr>
+      <w:rPr>
+        <w:rFonts w:ascii="Symbol" w:hAnsi="Symbol" w:cs="Symbol" w:hint="default"/>
+        <w:rFonts w:cs="OpenSymbol"/>
+      </w:rPr>
+    </w:lvl>
+    <w:lvl w:ilvl="4">
+      <w:start w:val="1"/>
+      <w:numFmt w:val="bullet"/>
+      <w:lvlText w:val="◦"/>
+      <w:lvlJc w:val="left"/>
+      <w:pPr>
+        <w:tabs>
+          <w:tab w:val="num" w:pos="2160"/>
+        </w:tabs>
+        <w:ind w:left="2160" w:hanging="360"/>
+      </w:pPr>
+      <w:rPr>
+        <w:rFonts w:ascii="OpenSymbol" w:hAnsi="OpenSymbol" w:cs="OpenSymbol" w:hint="default"/>
+        <w:rFonts w:cs="OpenSymbol"/>
+      </w:rPr>
+    </w:lvl>
+    <w:lvl w:ilvl="5">
+      <w:start w:val="1"/>
+      <w:numFmt w:val="bullet"/>
+      <w:lvlText w:val="▪"/>
+      <w:lvlJc w:val="left"/>
+      <w:pPr>
+        <w:tabs>
+          <w:tab w:val="num" w:pos="2520"/>
+        </w:tabs>
+        <w:ind w:left="2520" w:hanging="360"/>
+      </w:pPr>
+      <w:rPr>
+        <w:rFonts w:ascii="OpenSymbol" w:hAnsi="OpenSymbol" w:cs="OpenSymbol" w:hint="default"/>
+        <w:rFonts w:cs="OpenSymbol"/>
+      </w:rPr>
+    </w:lvl>
+    <w:lvl w:ilvl="6">
+      <w:start w:val="1"/>
+      <w:numFmt w:val="bullet"/>
+      <w:lvlText w:val=""/>
+      <w:lvlJc w:val="left"/>
+      <w:pPr>
+        <w:tabs>
+          <w:tab w:val="num" w:pos="2880"/>
+        </w:tabs>
+        <w:ind w:left="2880" w:hanging="360"/>
+      </w:pPr>
+      <w:rPr>
+        <w:rFonts w:ascii="Symbol" w:hAnsi="Symbol" w:cs="Symbol" w:hint="default"/>
+        <w:rFonts w:cs="OpenSymbol"/>
+      </w:rPr>
+    </w:lvl>
+    <w:lvl w:ilvl="7">
+      <w:start w:val="1"/>
+      <w:numFmt w:val="bullet"/>
+      <w:lvlText w:val="◦"/>
+      <w:lvlJc w:val="left"/>
+      <w:pPr>
+        <w:tabs>
+          <w:tab w:val="num" w:pos="3240"/>
+        </w:tabs>
+        <w:ind w:left="3240" w:hanging="360"/>
+      </w:pPr>
+      <w:rPr>
+        <w:rFonts w:ascii="OpenSymbol" w:hAnsi="OpenSymbol" w:cs="OpenSymbol" w:hint="default"/>
+        <w:rFonts w:cs="OpenSymbol"/>
+      </w:rPr>
+    </w:lvl>
+    <w:lvl w:ilvl="8">
+      <w:start w:val="1"/>
+      <w:numFmt w:val="bullet"/>
+      <w:lvlText w:val="▪"/>
+      <w:lvlJc w:val="left"/>
+      <w:pPr>
+        <w:tabs>
+          <w:tab w:val="num" w:pos="3600"/>
+        </w:tabs>
+        <w:ind w:left="3600" w:hanging="360"/>
+      </w:pPr>
+      <w:rPr>
+        <w:rFonts w:ascii="OpenSymbol" w:hAnsi="OpenSymbol" w:cs="OpenSymbol" w:hint="default"/>
+        <w:rFonts w:cs="OpenSymbol"/>
+      </w:rPr>
+    </w:lvl>
+  </w:abstractNum>
+  <w:abstractNum w:abstractNumId="9">
+    <w:lvl w:ilvl="0">
+      <w:start w:val="1"/>
+      <w:numFmt w:val="bullet"/>
+      <w:lvlText w:val=""/>
+      <w:lvlJc w:val="left"/>
+      <w:pPr>
+        <w:tabs>
+          <w:tab w:val="num" w:pos="720"/>
+        </w:tabs>
+        <w:ind w:left="720" w:hanging="360"/>
+      </w:pPr>
+      <w:rPr>
+        <w:rFonts w:ascii="Symbol" w:hAnsi="Symbol" w:cs="Symbol" w:hint="default"/>
+        <w:rFonts w:cs="OpenSymbol"/>
+      </w:rPr>
+    </w:lvl>
+    <w:lvl w:ilvl="1">
+      <w:start w:val="1"/>
+      <w:numFmt w:val="bullet"/>
+      <w:lvlText w:val="◦"/>
+      <w:lvlJc w:val="left"/>
+      <w:pPr>
+        <w:tabs>
+          <w:tab w:val="num" w:pos="1080"/>
+        </w:tabs>
+        <w:ind w:left="1080" w:hanging="360"/>
+      </w:pPr>
+      <w:rPr>
+        <w:rFonts w:ascii="OpenSymbol" w:hAnsi="OpenSymbol" w:cs="OpenSymbol" w:hint="default"/>
+        <w:rFonts w:cs="OpenSymbol"/>
+      </w:rPr>
+    </w:lvl>
+    <w:lvl w:ilvl="2">
+      <w:start w:val="1"/>
+      <w:numFmt w:val="bullet"/>
+      <w:lvlText w:val="▪"/>
+      <w:lvlJc w:val="left"/>
+      <w:pPr>
+        <w:tabs>
+          <w:tab w:val="num" w:pos="1440"/>
+        </w:tabs>
+        <w:ind w:left="1440" w:hanging="360"/>
+      </w:pPr>
+      <w:rPr>
+        <w:rFonts w:ascii="OpenSymbol" w:hAnsi="OpenSymbol" w:cs="OpenSymbol" w:hint="default"/>
+        <w:rFonts w:cs="OpenSymbol"/>
+      </w:rPr>
+    </w:lvl>
+    <w:lvl w:ilvl="3">
+      <w:start w:val="1"/>
+      <w:numFmt w:val="bullet"/>
+      <w:lvlText w:val=""/>
+      <w:lvlJc w:val="left"/>
+      <w:pPr>
+        <w:tabs>
+          <w:tab w:val="num" w:pos="1800"/>
+        </w:tabs>
+        <w:ind w:left="1800" w:hanging="360"/>
+      </w:pPr>
+      <w:rPr>
+        <w:rFonts w:ascii="Symbol" w:hAnsi="Symbol" w:cs="Symbol" w:hint="default"/>
+        <w:rFonts w:cs="OpenSymbol"/>
+      </w:rPr>
+    </w:lvl>
+    <w:lvl w:ilvl="4">
+      <w:start w:val="1"/>
+      <w:numFmt w:val="bullet"/>
+      <w:lvlText w:val="◦"/>
+      <w:lvlJc w:val="left"/>
+      <w:pPr>
+        <w:tabs>
+          <w:tab w:val="num" w:pos="2160"/>
+        </w:tabs>
+        <w:ind w:left="2160" w:hanging="360"/>
+      </w:pPr>
+      <w:rPr>
+        <w:rFonts w:ascii="OpenSymbol" w:hAnsi="OpenSymbol" w:cs="OpenSymbol" w:hint="default"/>
+        <w:rFonts w:cs="OpenSymbol"/>
+      </w:rPr>
+    </w:lvl>
+    <w:lvl w:ilvl="5">
+      <w:start w:val="1"/>
+      <w:numFmt w:val="bullet"/>
+      <w:lvlText w:val="▪"/>
+      <w:lvlJc w:val="left"/>
+      <w:pPr>
+        <w:tabs>
+          <w:tab w:val="num" w:pos="2520"/>
+        </w:tabs>
+        <w:ind w:left="2520" w:hanging="360"/>
+      </w:pPr>
+      <w:rPr>
+        <w:rFonts w:ascii="OpenSymbol" w:hAnsi="OpenSymbol" w:cs="OpenSymbol" w:hint="default"/>
+        <w:rFonts w:cs="OpenSymbol"/>
+      </w:rPr>
+    </w:lvl>
+    <w:lvl w:ilvl="6">
+      <w:start w:val="1"/>
+      <w:numFmt w:val="bullet"/>
+      <w:lvlText w:val=""/>
+      <w:lvlJc w:val="left"/>
+      <w:pPr>
+        <w:tabs>
+          <w:tab w:val="num" w:pos="2880"/>
+        </w:tabs>
+        <w:ind w:left="2880" w:hanging="360"/>
+      </w:pPr>
+      <w:rPr>
+        <w:rFonts w:ascii="Symbol" w:hAnsi="Symbol" w:cs="Symbol" w:hint="default"/>
+        <w:rFonts w:cs="OpenSymbol"/>
+      </w:rPr>
+    </w:lvl>
+    <w:lvl w:ilvl="7">
+      <w:start w:val="1"/>
+      <w:numFmt w:val="bullet"/>
+      <w:lvlText w:val="◦"/>
+      <w:lvlJc w:val="left"/>
+      <w:pPr>
+        <w:tabs>
+          <w:tab w:val="num" w:pos="3240"/>
+        </w:tabs>
+        <w:ind w:left="3240" w:hanging="360"/>
+      </w:pPr>
+      <w:rPr>
+        <w:rFonts w:ascii="OpenSymbol" w:hAnsi="OpenSymbol" w:cs="OpenSymbol" w:hint="default"/>
+        <w:rFonts w:cs="OpenSymbol"/>
+      </w:rPr>
+    </w:lvl>
+    <w:lvl w:ilvl="8">
+      <w:start w:val="1"/>
+      <w:numFmt w:val="bullet"/>
+      <w:lvlText w:val="▪"/>
+      <w:lvlJc w:val="left"/>
+      <w:pPr>
+        <w:tabs>
+          <w:tab w:val="num" w:pos="3600"/>
+        </w:tabs>
+        <w:ind w:left="3600" w:hanging="360"/>
+      </w:pPr>
+      <w:rPr>
+        <w:rFonts w:ascii="OpenSymbol" w:hAnsi="OpenSymbol" w:cs="OpenSymbol" w:hint="default"/>
+        <w:rFonts w:cs="OpenSymbol"/>
+      </w:rPr>
+    </w:lvl>
+  </w:abstractNum>
   <w:num w:numId="1">
     <w:abstractNumId w:val="1"/>
   </w:num>
@@ -7136,6 +8239,18 @@
   </w:num>
   <w:num w:numId="5">
     <w:abstractNumId w:val="5"/>
+  </w:num>
+  <w:num w:numId="6">
+    <w:abstractNumId w:val="6"/>
+  </w:num>
+  <w:num w:numId="7">
+    <w:abstractNumId w:val="7"/>
+  </w:num>
+  <w:num w:numId="8">
+    <w:abstractNumId w:val="8"/>
+  </w:num>
+  <w:num w:numId="9">
+    <w:abstractNumId w:val="9"/>
   </w:num>
 </w:numbering>
 </file>

</xml_diff>